<commit_message>
Atualização do Script de Criação
</commit_message>
<xml_diff>
--- a/Dicionário de Dados.docx
+++ b/Dicionário de Dados.docx
@@ -45,12 +45,12 @@
       <w:tblGrid>
         <w:gridCol w:w="1505"/>
         <w:gridCol w:w="1645"/>
-        <w:gridCol w:w="721"/>
+        <w:gridCol w:w="722"/>
         <w:gridCol w:w="3510"/>
         <w:gridCol w:w="1980"/>
         <w:gridCol w:w="631"/>
         <w:gridCol w:w="540"/>
-        <w:gridCol w:w="716"/>
+        <w:gridCol w:w="715"/>
       </w:tblGrid>
       <w:tr>
         <w:trPr>
@@ -132,7 +132,7 @@
         </w:tc>
         <w:tc>
           <w:tcPr>
-            <w:tcW w:w="721" w:type="dxa"/>
+            <w:tcW w:w="722" w:type="dxa"/>
             <w:tcBorders/>
           </w:tcPr>
           <w:p>
@@ -243,7 +243,7 @@
         </w:tc>
         <w:tc>
           <w:tcPr>
-            <w:tcW w:w="1887" w:type="dxa"/>
+            <w:tcW w:w="1886" w:type="dxa"/>
             <w:gridSpan w:val="3"/>
             <w:tcBorders/>
           </w:tcPr>
@@ -295,8 +295,8 @@
             </w:tblPr>
             <w:tblGrid>
               <w:gridCol w:w="523"/>
-              <w:gridCol w:w="550"/>
-              <w:gridCol w:w="622"/>
+              <w:gridCol w:w="549"/>
+              <w:gridCol w:w="623"/>
             </w:tblGrid>
             <w:tr>
               <w:trPr>
@@ -341,7 +341,7 @@
               </w:tc>
               <w:tc>
                 <w:tcPr>
-                  <w:tcW w:w="550" w:type="dxa"/>
+                  <w:tcW w:w="549" w:type="dxa"/>
                   <w:tcBorders/>
                 </w:tcPr>
                 <w:p>
@@ -378,7 +378,7 @@
               </w:tc>
               <w:tc>
                 <w:tcPr>
-                  <w:tcW w:w="622" w:type="dxa"/>
+                  <w:tcW w:w="623" w:type="dxa"/>
                   <w:tcBorders/>
                 </w:tcPr>
                 <w:p>
@@ -518,7 +518,7 @@
         </w:tc>
         <w:tc>
           <w:tcPr>
-            <w:tcW w:w="721" w:type="dxa"/>
+            <w:tcW w:w="722" w:type="dxa"/>
             <w:tcBorders/>
           </w:tcPr>
           <w:p>
@@ -714,7 +714,7 @@
         </w:tc>
         <w:tc>
           <w:tcPr>
-            <w:tcW w:w="716" w:type="dxa"/>
+            <w:tcW w:w="715" w:type="dxa"/>
             <w:tcBorders/>
           </w:tcPr>
           <w:p>
@@ -829,7 +829,7 @@
         </w:tc>
         <w:tc>
           <w:tcPr>
-            <w:tcW w:w="721" w:type="dxa"/>
+            <w:tcW w:w="722" w:type="dxa"/>
             <w:tcBorders/>
           </w:tcPr>
           <w:p>
@@ -1011,7 +1011,7 @@
         </w:tc>
         <w:tc>
           <w:tcPr>
-            <w:tcW w:w="716" w:type="dxa"/>
+            <w:tcW w:w="715" w:type="dxa"/>
             <w:tcBorders/>
           </w:tcPr>
           <w:p>
@@ -1126,7 +1126,7 @@
         </w:tc>
         <w:tc>
           <w:tcPr>
-            <w:tcW w:w="721" w:type="dxa"/>
+            <w:tcW w:w="722" w:type="dxa"/>
             <w:tcBorders/>
           </w:tcPr>
           <w:p>
@@ -1308,7 +1308,7 @@
         </w:tc>
         <w:tc>
           <w:tcPr>
-            <w:tcW w:w="716" w:type="dxa"/>
+            <w:tcW w:w="715" w:type="dxa"/>
             <w:tcBorders/>
           </w:tcPr>
           <w:p>
@@ -1402,12 +1402,12 @@
       <w:tblGrid>
         <w:gridCol w:w="1505"/>
         <w:gridCol w:w="1826"/>
-        <w:gridCol w:w="720"/>
+        <w:gridCol w:w="721"/>
         <w:gridCol w:w="2880"/>
         <w:gridCol w:w="2430"/>
         <w:gridCol w:w="631"/>
         <w:gridCol w:w="630"/>
-        <w:gridCol w:w="626"/>
+        <w:gridCol w:w="625"/>
       </w:tblGrid>
       <w:tr>
         <w:trPr>
@@ -1489,7 +1489,7 @@
         </w:tc>
         <w:tc>
           <w:tcPr>
-            <w:tcW w:w="720" w:type="dxa"/>
+            <w:tcW w:w="721" w:type="dxa"/>
             <w:tcBorders/>
           </w:tcPr>
           <w:p>
@@ -1600,7 +1600,7 @@
         </w:tc>
         <w:tc>
           <w:tcPr>
-            <w:tcW w:w="1887" w:type="dxa"/>
+            <w:tcW w:w="1886" w:type="dxa"/>
             <w:gridSpan w:val="3"/>
             <w:tcBorders/>
           </w:tcPr>
@@ -1879,7 +1879,7 @@
         </w:tc>
         <w:tc>
           <w:tcPr>
-            <w:tcW w:w="720" w:type="dxa"/>
+            <w:tcW w:w="721" w:type="dxa"/>
             <w:tcBorders>
               <w:top w:val="nil"/>
             </w:tcBorders>
@@ -2087,7 +2087,7 @@
         </w:tc>
         <w:tc>
           <w:tcPr>
-            <w:tcW w:w="626" w:type="dxa"/>
+            <w:tcW w:w="625" w:type="dxa"/>
             <w:tcBorders>
               <w:top w:val="nil"/>
             </w:tcBorders>
@@ -2229,7 +2229,7 @@
         </w:tc>
         <w:tc>
           <w:tcPr>
-            <w:tcW w:w="720" w:type="dxa"/>
+            <w:tcW w:w="721" w:type="dxa"/>
             <w:tcBorders/>
           </w:tcPr>
           <w:p>
@@ -2411,7 +2411,7 @@
         </w:tc>
         <w:tc>
           <w:tcPr>
-            <w:tcW w:w="626" w:type="dxa"/>
+            <w:tcW w:w="625" w:type="dxa"/>
             <w:tcBorders/>
           </w:tcPr>
           <w:p>
@@ -2530,7 +2530,7 @@
         </w:tc>
         <w:tc>
           <w:tcPr>
-            <w:tcW w:w="720" w:type="dxa"/>
+            <w:tcW w:w="721" w:type="dxa"/>
             <w:tcBorders>
               <w:top w:val="nil"/>
             </w:tcBorders>
@@ -2772,7 +2772,7 @@
         </w:tc>
         <w:tc>
           <w:tcPr>
-            <w:tcW w:w="626" w:type="dxa"/>
+            <w:tcW w:w="625" w:type="dxa"/>
             <w:tcBorders>
               <w:top w:val="nil"/>
             </w:tcBorders>
@@ -2889,7 +2889,7 @@
         </w:tc>
         <w:tc>
           <w:tcPr>
-            <w:tcW w:w="720" w:type="dxa"/>
+            <w:tcW w:w="721" w:type="dxa"/>
             <w:tcBorders/>
           </w:tcPr>
           <w:p>
@@ -3071,7 +3071,7 @@
         </w:tc>
         <w:tc>
           <w:tcPr>
-            <w:tcW w:w="626" w:type="dxa"/>
+            <w:tcW w:w="625" w:type="dxa"/>
             <w:tcBorders/>
           </w:tcPr>
           <w:p>
@@ -3143,19 +3143,7 @@
                 <w:szCs w:val="22"/>
                 <w:lang w:val="zxx" w:eastAsia="zxx" w:bidi="zxx"/>
               </w:rPr>
-              <w:t>i</w:t>
-            </w:r>
-            <w:r>
-              <w:rPr>
-                <w:rFonts w:eastAsia="Calibri" w:cs=""/>
-                <w:b w:val="false"/>
-                <w:bCs w:val="false"/>
-                <w:kern w:val="0"/>
-                <w:sz w:val="22"/>
-                <w:szCs w:val="22"/>
-                <w:lang w:val="zxx" w:eastAsia="zxx" w:bidi="zxx"/>
-              </w:rPr>
-              <w:t>drecompensa</w:t>
+              <w:t>idrecompensa</w:t>
             </w:r>
           </w:p>
         </w:tc>
@@ -3198,7 +3186,7 @@
         </w:tc>
         <w:tc>
           <w:tcPr>
-            <w:tcW w:w="720" w:type="dxa"/>
+            <w:tcW w:w="721" w:type="dxa"/>
             <w:tcBorders/>
           </w:tcPr>
           <w:p>
@@ -3395,7 +3383,7 @@
         </w:tc>
         <w:tc>
           <w:tcPr>
-            <w:tcW w:w="626" w:type="dxa"/>
+            <w:tcW w:w="625" w:type="dxa"/>
             <w:tcBorders/>
           </w:tcPr>
           <w:p>
@@ -3494,13 +3482,13 @@
       </w:tblPr>
       <w:tblGrid>
         <w:gridCol w:w="1800"/>
-        <w:gridCol w:w="1620"/>
+        <w:gridCol w:w="1621"/>
         <w:gridCol w:w="720"/>
         <w:gridCol w:w="4051"/>
         <w:gridCol w:w="1170"/>
         <w:gridCol w:w="631"/>
         <w:gridCol w:w="540"/>
-        <w:gridCol w:w="716"/>
+        <w:gridCol w:w="715"/>
       </w:tblGrid>
       <w:tr>
         <w:trPr>
@@ -3545,7 +3533,7 @@
         </w:tc>
         <w:tc>
           <w:tcPr>
-            <w:tcW w:w="1620" w:type="dxa"/>
+            <w:tcW w:w="1621" w:type="dxa"/>
             <w:tcBorders/>
           </w:tcPr>
           <w:p>
@@ -3693,7 +3681,7 @@
         </w:tc>
         <w:tc>
           <w:tcPr>
-            <w:tcW w:w="1887" w:type="dxa"/>
+            <w:tcW w:w="1886" w:type="dxa"/>
             <w:gridSpan w:val="3"/>
             <w:tcBorders/>
           </w:tcPr>
@@ -3745,8 +3733,8 @@
             </w:tblPr>
             <w:tblGrid>
               <w:gridCol w:w="523"/>
-              <w:gridCol w:w="550"/>
-              <w:gridCol w:w="622"/>
+              <w:gridCol w:w="549"/>
+              <w:gridCol w:w="623"/>
             </w:tblGrid>
             <w:tr>
               <w:trPr>
@@ -3791,7 +3779,7 @@
               </w:tc>
               <w:tc>
                 <w:tcPr>
-                  <w:tcW w:w="550" w:type="dxa"/>
+                  <w:tcW w:w="549" w:type="dxa"/>
                   <w:tcBorders/>
                 </w:tcPr>
                 <w:p>
@@ -3828,7 +3816,7 @@
               </w:tc>
               <w:tc>
                 <w:tcPr>
-                  <w:tcW w:w="622" w:type="dxa"/>
+                  <w:tcW w:w="623" w:type="dxa"/>
                   <w:tcBorders/>
                 </w:tcPr>
                 <w:p>
@@ -3935,7 +3923,7 @@
         </w:tc>
         <w:tc>
           <w:tcPr>
-            <w:tcW w:w="1620" w:type="dxa"/>
+            <w:tcW w:w="1621" w:type="dxa"/>
             <w:tcBorders/>
           </w:tcPr>
           <w:p>
@@ -4168,7 +4156,7 @@
         </w:tc>
         <w:tc>
           <w:tcPr>
-            <w:tcW w:w="716" w:type="dxa"/>
+            <w:tcW w:w="715" w:type="dxa"/>
             <w:tcBorders/>
           </w:tcPr>
           <w:p>
@@ -4246,7 +4234,7 @@
         </w:tc>
         <w:tc>
           <w:tcPr>
-            <w:tcW w:w="1620" w:type="dxa"/>
+            <w:tcW w:w="1621" w:type="dxa"/>
             <w:tcBorders/>
           </w:tcPr>
           <w:p>
@@ -4465,7 +4453,7 @@
         </w:tc>
         <w:tc>
           <w:tcPr>
-            <w:tcW w:w="716" w:type="dxa"/>
+            <w:tcW w:w="715" w:type="dxa"/>
             <w:tcBorders/>
           </w:tcPr>
           <w:p>
@@ -4543,7 +4531,7 @@
         </w:tc>
         <w:tc>
           <w:tcPr>
-            <w:tcW w:w="1620" w:type="dxa"/>
+            <w:tcW w:w="1621" w:type="dxa"/>
             <w:tcBorders/>
           </w:tcPr>
           <w:p>
@@ -4762,7 +4750,7 @@
         </w:tc>
         <w:tc>
           <w:tcPr>
-            <w:tcW w:w="716" w:type="dxa"/>
+            <w:tcW w:w="715" w:type="dxa"/>
             <w:tcBorders/>
           </w:tcPr>
           <w:p>
@@ -4840,7 +4828,7 @@
         </w:tc>
         <w:tc>
           <w:tcPr>
-            <w:tcW w:w="1620" w:type="dxa"/>
+            <w:tcW w:w="1621" w:type="dxa"/>
             <w:tcBorders/>
           </w:tcPr>
           <w:p>
@@ -5059,7 +5047,7 @@
         </w:tc>
         <w:tc>
           <w:tcPr>
-            <w:tcW w:w="716" w:type="dxa"/>
+            <w:tcW w:w="715" w:type="dxa"/>
             <w:tcBorders/>
           </w:tcPr>
           <w:p>
@@ -5139,7 +5127,7 @@
         </w:tc>
         <w:tc>
           <w:tcPr>
-            <w:tcW w:w="1620" w:type="dxa"/>
+            <w:tcW w:w="1621" w:type="dxa"/>
             <w:tcBorders/>
           </w:tcPr>
           <w:p>
@@ -5358,7 +5346,7 @@
         </w:tc>
         <w:tc>
           <w:tcPr>
-            <w:tcW w:w="716" w:type="dxa"/>
+            <w:tcW w:w="715" w:type="dxa"/>
             <w:tcBorders/>
           </w:tcPr>
           <w:p>
@@ -5453,11 +5441,11 @@
         <w:gridCol w:w="1505"/>
         <w:gridCol w:w="1555"/>
         <w:gridCol w:w="721"/>
-        <w:gridCol w:w="3150"/>
+        <w:gridCol w:w="3151"/>
         <w:gridCol w:w="2430"/>
         <w:gridCol w:w="631"/>
         <w:gridCol w:w="540"/>
-        <w:gridCol w:w="716"/>
+        <w:gridCol w:w="715"/>
       </w:tblGrid>
       <w:tr>
         <w:trPr>
@@ -5576,7 +5564,7 @@
         </w:tc>
         <w:tc>
           <w:tcPr>
-            <w:tcW w:w="3150" w:type="dxa"/>
+            <w:tcW w:w="3151" w:type="dxa"/>
             <w:tcBorders/>
           </w:tcPr>
           <w:p>
@@ -5650,7 +5638,7 @@
         </w:tc>
         <w:tc>
           <w:tcPr>
-            <w:tcW w:w="1887" w:type="dxa"/>
+            <w:tcW w:w="1886" w:type="dxa"/>
             <w:gridSpan w:val="3"/>
             <w:tcBorders/>
           </w:tcPr>
@@ -5702,8 +5690,8 @@
             </w:tblPr>
             <w:tblGrid>
               <w:gridCol w:w="523"/>
-              <w:gridCol w:w="550"/>
-              <w:gridCol w:w="622"/>
+              <w:gridCol w:w="549"/>
+              <w:gridCol w:w="623"/>
             </w:tblGrid>
             <w:tr>
               <w:trPr>
@@ -5748,7 +5736,7 @@
               </w:tc>
               <w:tc>
                 <w:tcPr>
-                  <w:tcW w:w="550" w:type="dxa"/>
+                  <w:tcW w:w="549" w:type="dxa"/>
                   <w:tcBorders/>
                 </w:tcPr>
                 <w:p>
@@ -5785,7 +5773,7 @@
               </w:tc>
               <w:tc>
                 <w:tcPr>
-                  <w:tcW w:w="622" w:type="dxa"/>
+                  <w:tcW w:w="623" w:type="dxa"/>
                   <w:tcBorders/>
                 </w:tcPr>
                 <w:p>
@@ -5966,50 +5954,38 @@
         </w:tc>
         <w:tc>
           <w:tcPr>
-            <w:tcW w:w="3150" w:type="dxa"/>
-            <w:tcBorders/>
-          </w:tcPr>
-          <w:p>
-            <w:pPr>
-              <w:pStyle w:val="Normal"/>
-              <w:widowControl w:val="false"/>
-              <w:suppressAutoHyphens w:val="true"/>
-              <w:spacing w:lineRule="auto" w:line="240" w:before="0" w:after="0"/>
-              <w:jc w:val="center"/>
-              <w:rPr>
-                <w:rFonts w:ascii="Calibri" w:hAnsi="Calibri" w:eastAsia="Calibri" w:cs=""/>
-                <w:b w:val="false"/>
-                <w:b w:val="false"/>
-                <w:bCs w:val="false"/>
-                <w:kern w:val="0"/>
-                <w:sz w:val="22"/>
-                <w:szCs w:val="22"/>
-                <w:lang w:val="zxx" w:eastAsia="zxx" w:bidi="zxx"/>
-              </w:rPr>
-            </w:pPr>
-            <w:r>
-              <w:rPr>
-                <w:rFonts w:eastAsia="Calibri" w:cs=""/>
-                <w:b w:val="false"/>
-                <w:bCs w:val="false"/>
-                <w:kern w:val="0"/>
-                <w:sz w:val="22"/>
-                <w:szCs w:val="22"/>
-                <w:lang w:val="zxx" w:eastAsia="zxx" w:bidi="zxx"/>
-              </w:rPr>
-              <w:t xml:space="preserve">ID </w:t>
-            </w:r>
-            <w:r>
-              <w:rPr>
-                <w:rFonts w:eastAsia="Calibri" w:cs=""/>
-                <w:b w:val="false"/>
-                <w:bCs w:val="false"/>
-                <w:kern w:val="0"/>
-                <w:sz w:val="22"/>
-                <w:szCs w:val="22"/>
-                <w:lang w:val="zxx" w:eastAsia="zxx" w:bidi="zxx"/>
-              </w:rPr>
-              <w:t>da Recompensa</w:t>
+            <w:tcW w:w="3151" w:type="dxa"/>
+            <w:tcBorders/>
+          </w:tcPr>
+          <w:p>
+            <w:pPr>
+              <w:pStyle w:val="Normal"/>
+              <w:widowControl w:val="false"/>
+              <w:suppressAutoHyphens w:val="true"/>
+              <w:spacing w:lineRule="auto" w:line="240" w:before="0" w:after="0"/>
+              <w:jc w:val="center"/>
+              <w:rPr>
+                <w:rFonts w:ascii="Calibri" w:hAnsi="Calibri" w:eastAsia="Calibri" w:cs=""/>
+                <w:b w:val="false"/>
+                <w:b w:val="false"/>
+                <w:bCs w:val="false"/>
+                <w:kern w:val="0"/>
+                <w:sz w:val="22"/>
+                <w:szCs w:val="22"/>
+                <w:lang w:val="zxx" w:eastAsia="zxx" w:bidi="zxx"/>
+              </w:rPr>
+            </w:pPr>
+            <w:r>
+              <w:rPr>
+                <w:rFonts w:eastAsia="Calibri" w:cs=""/>
+                <w:b w:val="false"/>
+                <w:bCs w:val="false"/>
+                <w:kern w:val="0"/>
+                <w:sz w:val="22"/>
+                <w:szCs w:val="22"/>
+                <w:lang w:val="zxx" w:eastAsia="zxx" w:bidi="zxx"/>
+              </w:rPr>
+              <w:t>ID da Recompensa</w:t>
             </w:r>
           </w:p>
         </w:tc>
@@ -6126,7 +6102,7 @@
         </w:tc>
         <w:tc>
           <w:tcPr>
-            <w:tcW w:w="716" w:type="dxa"/>
+            <w:tcW w:w="715" w:type="dxa"/>
             <w:tcBorders/>
           </w:tcPr>
           <w:p>
@@ -6278,7 +6254,7 @@
         </w:tc>
         <w:tc>
           <w:tcPr>
-            <w:tcW w:w="3150" w:type="dxa"/>
+            <w:tcW w:w="3151" w:type="dxa"/>
             <w:tcBorders/>
           </w:tcPr>
           <w:p>
@@ -6439,7 +6415,7 @@
         </w:tc>
         <w:tc>
           <w:tcPr>
-            <w:tcW w:w="716" w:type="dxa"/>
+            <w:tcW w:w="715" w:type="dxa"/>
             <w:tcBorders/>
           </w:tcPr>
           <w:p>
@@ -6540,11 +6516,11 @@
         <w:gridCol w:w="1505"/>
         <w:gridCol w:w="1465"/>
         <w:gridCol w:w="671"/>
-        <w:gridCol w:w="3830"/>
+        <w:gridCol w:w="3831"/>
         <w:gridCol w:w="1890"/>
         <w:gridCol w:w="631"/>
         <w:gridCol w:w="540"/>
-        <w:gridCol w:w="716"/>
+        <w:gridCol w:w="715"/>
       </w:tblGrid>
       <w:tr>
         <w:trPr>
@@ -6663,7 +6639,7 @@
         </w:tc>
         <w:tc>
           <w:tcPr>
-            <w:tcW w:w="3830" w:type="dxa"/>
+            <w:tcW w:w="3831" w:type="dxa"/>
             <w:tcBorders/>
           </w:tcPr>
           <w:p>
@@ -6737,7 +6713,7 @@
         </w:tc>
         <w:tc>
           <w:tcPr>
-            <w:tcW w:w="1887" w:type="dxa"/>
+            <w:tcW w:w="1886" w:type="dxa"/>
             <w:gridSpan w:val="3"/>
             <w:tcBorders/>
           </w:tcPr>
@@ -6789,8 +6765,8 @@
             </w:tblPr>
             <w:tblGrid>
               <w:gridCol w:w="523"/>
-              <w:gridCol w:w="550"/>
-              <w:gridCol w:w="622"/>
+              <w:gridCol w:w="549"/>
+              <w:gridCol w:w="623"/>
             </w:tblGrid>
             <w:tr>
               <w:trPr>
@@ -6835,7 +6811,7 @@
               </w:tc>
               <w:tc>
                 <w:tcPr>
-                  <w:tcW w:w="550" w:type="dxa"/>
+                  <w:tcW w:w="549" w:type="dxa"/>
                   <w:tcBorders/>
                 </w:tcPr>
                 <w:p>
@@ -6872,7 +6848,7 @@
               </w:tc>
               <w:tc>
                 <w:tcPr>
-                  <w:tcW w:w="622" w:type="dxa"/>
+                  <w:tcW w:w="623" w:type="dxa"/>
                   <w:tcBorders/>
                 </w:tcPr>
                 <w:p>
@@ -7053,7 +7029,7 @@
         </w:tc>
         <w:tc>
           <w:tcPr>
-            <w:tcW w:w="3830" w:type="dxa"/>
+            <w:tcW w:w="3831" w:type="dxa"/>
             <w:tcBorders/>
           </w:tcPr>
           <w:p>
@@ -7199,7 +7175,7 @@
         </w:tc>
         <w:tc>
           <w:tcPr>
-            <w:tcW w:w="716" w:type="dxa"/>
+            <w:tcW w:w="715" w:type="dxa"/>
             <w:tcBorders/>
           </w:tcPr>
           <w:p>
@@ -7355,7 +7331,7 @@
         </w:tc>
         <w:tc>
           <w:tcPr>
-            <w:tcW w:w="3830" w:type="dxa"/>
+            <w:tcW w:w="3831" w:type="dxa"/>
             <w:tcBorders/>
           </w:tcPr>
           <w:p>
@@ -7500,7 +7476,7 @@
         </w:tc>
         <w:tc>
           <w:tcPr>
-            <w:tcW w:w="716" w:type="dxa"/>
+            <w:tcW w:w="715" w:type="dxa"/>
             <w:tcBorders/>
           </w:tcPr>
           <w:p>
@@ -7597,11 +7573,11 @@
         <w:gridCol w:w="1505"/>
         <w:gridCol w:w="1465"/>
         <w:gridCol w:w="671"/>
-        <w:gridCol w:w="3290"/>
+        <w:gridCol w:w="3291"/>
         <w:gridCol w:w="2430"/>
         <w:gridCol w:w="631"/>
         <w:gridCol w:w="540"/>
-        <w:gridCol w:w="716"/>
+        <w:gridCol w:w="715"/>
       </w:tblGrid>
       <w:tr>
         <w:trPr>
@@ -7720,7 +7696,7 @@
         </w:tc>
         <w:tc>
           <w:tcPr>
-            <w:tcW w:w="3290" w:type="dxa"/>
+            <w:tcW w:w="3291" w:type="dxa"/>
             <w:tcBorders/>
           </w:tcPr>
           <w:p>
@@ -7794,7 +7770,7 @@
         </w:tc>
         <w:tc>
           <w:tcPr>
-            <w:tcW w:w="1887" w:type="dxa"/>
+            <w:tcW w:w="1886" w:type="dxa"/>
             <w:gridSpan w:val="3"/>
             <w:tcBorders/>
           </w:tcPr>
@@ -7846,8 +7822,8 @@
             </w:tblPr>
             <w:tblGrid>
               <w:gridCol w:w="523"/>
-              <w:gridCol w:w="550"/>
-              <w:gridCol w:w="622"/>
+              <w:gridCol w:w="549"/>
+              <w:gridCol w:w="623"/>
             </w:tblGrid>
             <w:tr>
               <w:trPr>
@@ -7892,7 +7868,7 @@
               </w:tc>
               <w:tc>
                 <w:tcPr>
-                  <w:tcW w:w="550" w:type="dxa"/>
+                  <w:tcW w:w="549" w:type="dxa"/>
                   <w:tcBorders/>
                 </w:tcPr>
                 <w:p>
@@ -7929,7 +7905,7 @@
               </w:tc>
               <w:tc>
                 <w:tcPr>
-                  <w:tcW w:w="622" w:type="dxa"/>
+                  <w:tcW w:w="623" w:type="dxa"/>
                   <w:tcBorders/>
                 </w:tcPr>
                 <w:p>
@@ -8110,7 +8086,7 @@
         </w:tc>
         <w:tc>
           <w:tcPr>
-            <w:tcW w:w="3290" w:type="dxa"/>
+            <w:tcW w:w="3291" w:type="dxa"/>
             <w:tcBorders/>
           </w:tcPr>
           <w:p>
@@ -8256,7 +8232,7 @@
         </w:tc>
         <w:tc>
           <w:tcPr>
-            <w:tcW w:w="716" w:type="dxa"/>
+            <w:tcW w:w="715" w:type="dxa"/>
             <w:tcBorders/>
           </w:tcPr>
           <w:p>
@@ -8412,7 +8388,7 @@
         </w:tc>
         <w:tc>
           <w:tcPr>
-            <w:tcW w:w="3290" w:type="dxa"/>
+            <w:tcW w:w="3291" w:type="dxa"/>
             <w:tcBorders/>
           </w:tcPr>
           <w:p>
@@ -8557,7 +8533,7 @@
         </w:tc>
         <w:tc>
           <w:tcPr>
-            <w:tcW w:w="716" w:type="dxa"/>
+            <w:tcW w:w="715" w:type="dxa"/>
             <w:tcBorders/>
           </w:tcPr>
           <w:p>
@@ -8635,11 +8611,11 @@
         <w:gridCol w:w="1505"/>
         <w:gridCol w:w="1465"/>
         <w:gridCol w:w="671"/>
-        <w:gridCol w:w="3740"/>
+        <w:gridCol w:w="3741"/>
         <w:gridCol w:w="1980"/>
         <w:gridCol w:w="631"/>
         <w:gridCol w:w="540"/>
-        <w:gridCol w:w="716"/>
+        <w:gridCol w:w="715"/>
       </w:tblGrid>
       <w:tr>
         <w:trPr>
@@ -8758,7 +8734,7 @@
         </w:tc>
         <w:tc>
           <w:tcPr>
-            <w:tcW w:w="3740" w:type="dxa"/>
+            <w:tcW w:w="3741" w:type="dxa"/>
             <w:tcBorders/>
           </w:tcPr>
           <w:p>
@@ -8832,7 +8808,7 @@
         </w:tc>
         <w:tc>
           <w:tcPr>
-            <w:tcW w:w="1887" w:type="dxa"/>
+            <w:tcW w:w="1886" w:type="dxa"/>
             <w:gridSpan w:val="3"/>
             <w:tcBorders/>
           </w:tcPr>
@@ -8884,8 +8860,8 @@
             </w:tblPr>
             <w:tblGrid>
               <w:gridCol w:w="523"/>
-              <w:gridCol w:w="550"/>
-              <w:gridCol w:w="622"/>
+              <w:gridCol w:w="549"/>
+              <w:gridCol w:w="623"/>
             </w:tblGrid>
             <w:tr>
               <w:trPr>
@@ -8930,7 +8906,7 @@
               </w:tc>
               <w:tc>
                 <w:tcPr>
-                  <w:tcW w:w="550" w:type="dxa"/>
+                  <w:tcW w:w="549" w:type="dxa"/>
                   <w:tcBorders/>
                 </w:tcPr>
                 <w:p>
@@ -8967,7 +8943,7 @@
               </w:tc>
               <w:tc>
                 <w:tcPr>
-                  <w:tcW w:w="622" w:type="dxa"/>
+                  <w:tcW w:w="623" w:type="dxa"/>
                   <w:tcBorders/>
                 </w:tcPr>
                 <w:p>
@@ -9148,7 +9124,7 @@
         </w:tc>
         <w:tc>
           <w:tcPr>
-            <w:tcW w:w="3740" w:type="dxa"/>
+            <w:tcW w:w="3741" w:type="dxa"/>
             <w:tcBorders/>
           </w:tcPr>
           <w:p>
@@ -9307,7 +9283,7 @@
         </w:tc>
         <w:tc>
           <w:tcPr>
-            <w:tcW w:w="716" w:type="dxa"/>
+            <w:tcW w:w="715" w:type="dxa"/>
             <w:tcBorders/>
           </w:tcPr>
           <w:p>
@@ -9459,7 +9435,7 @@
         </w:tc>
         <w:tc>
           <w:tcPr>
-            <w:tcW w:w="3740" w:type="dxa"/>
+            <w:tcW w:w="3741" w:type="dxa"/>
             <w:tcBorders/>
           </w:tcPr>
           <w:p>
@@ -9608,7 +9584,7 @@
         </w:tc>
         <w:tc>
           <w:tcPr>
-            <w:tcW w:w="716" w:type="dxa"/>
+            <w:tcW w:w="715" w:type="dxa"/>
             <w:tcBorders/>
           </w:tcPr>
           <w:p>
@@ -9766,7 +9742,7 @@
         </w:tc>
         <w:tc>
           <w:tcPr>
-            <w:tcW w:w="3740" w:type="dxa"/>
+            <w:tcW w:w="3741" w:type="dxa"/>
             <w:tcBorders>
               <w:top w:val="nil"/>
             </w:tcBorders>
@@ -9919,7 +9895,7 @@
         </w:tc>
         <w:tc>
           <w:tcPr>
-            <w:tcW w:w="716" w:type="dxa"/>
+            <w:tcW w:w="715" w:type="dxa"/>
             <w:tcBorders>
               <w:top w:val="nil"/>
             </w:tcBorders>
@@ -10073,7 +10049,7 @@
         </w:tc>
         <w:tc>
           <w:tcPr>
-            <w:tcW w:w="3740" w:type="dxa"/>
+            <w:tcW w:w="3741" w:type="dxa"/>
             <w:tcBorders/>
           </w:tcPr>
           <w:p>
@@ -10218,7 +10194,7 @@
         </w:tc>
         <w:tc>
           <w:tcPr>
-            <w:tcW w:w="716" w:type="dxa"/>
+            <w:tcW w:w="715" w:type="dxa"/>
             <w:tcBorders/>
           </w:tcPr>
           <w:p>
@@ -10377,7 +10353,7 @@
         </w:tc>
         <w:tc>
           <w:tcPr>
-            <w:tcW w:w="3740" w:type="dxa"/>
+            <w:tcW w:w="3741" w:type="dxa"/>
             <w:tcBorders>
               <w:top w:val="nil"/>
             </w:tcBorders>
@@ -10410,31 +10386,7 @@
                 <w:szCs w:val="22"/>
                 <w:lang w:val="zxx" w:eastAsia="zxx" w:bidi="zxx"/>
               </w:rPr>
-              <w:t>Nível do jogador</w:t>
-            </w:r>
-            <w:r>
-              <w:rPr>
-                <w:rFonts w:eastAsia="Calibri" w:cs=""/>
-                <w:b w:val="false"/>
-                <w:bCs w:val="false"/>
-                <w:kern w:val="0"/>
-                <w:sz w:val="22"/>
-                <w:szCs w:val="22"/>
-                <w:lang w:val="zxx" w:eastAsia="zxx" w:bidi="zxx"/>
-              </w:rPr>
-              <w:t xml:space="preserve">, </w:t>
-            </w:r>
-            <w:r>
-              <w:rPr>
-                <w:rFonts w:eastAsia="Calibri" w:cs=""/>
-                <w:b w:val="false"/>
-                <w:bCs w:val="false"/>
-                <w:kern w:val="0"/>
-                <w:sz w:val="22"/>
-                <w:szCs w:val="22"/>
-                <w:lang w:val="zxx" w:eastAsia="zxx" w:bidi="zxx"/>
-              </w:rPr>
-              <w:t>máximo 100</w:t>
+              <w:t>Nível do jogador, máximo 100</w:t>
             </w:r>
           </w:p>
         </w:tc>
@@ -10554,7 +10506,7 @@
         </w:tc>
         <w:tc>
           <w:tcPr>
-            <w:tcW w:w="716" w:type="dxa"/>
+            <w:tcW w:w="715" w:type="dxa"/>
             <w:tcBorders>
               <w:top w:val="nil"/>
             </w:tcBorders>
@@ -10714,7 +10666,7 @@
         </w:tc>
         <w:tc>
           <w:tcPr>
-            <w:tcW w:w="3740" w:type="dxa"/>
+            <w:tcW w:w="3741" w:type="dxa"/>
             <w:tcBorders>
               <w:top w:val="nil"/>
             </w:tcBorders>
@@ -10867,7 +10819,7 @@
         </w:tc>
         <w:tc>
           <w:tcPr>
-            <w:tcW w:w="716" w:type="dxa"/>
+            <w:tcW w:w="715" w:type="dxa"/>
             <w:tcBorders>
               <w:top w:val="nil"/>
             </w:tcBorders>
@@ -11027,7 +10979,7 @@
         </w:tc>
         <w:tc>
           <w:tcPr>
-            <w:tcW w:w="3740" w:type="dxa"/>
+            <w:tcW w:w="3741" w:type="dxa"/>
             <w:tcBorders>
               <w:top w:val="nil"/>
             </w:tcBorders>
@@ -11180,7 +11132,7 @@
         </w:tc>
         <w:tc>
           <w:tcPr>
-            <w:tcW w:w="716" w:type="dxa"/>
+            <w:tcW w:w="715" w:type="dxa"/>
             <w:tcBorders>
               <w:top w:val="nil"/>
             </w:tcBorders>
@@ -11340,7 +11292,7 @@
         </w:tc>
         <w:tc>
           <w:tcPr>
-            <w:tcW w:w="3740" w:type="dxa"/>
+            <w:tcW w:w="3741" w:type="dxa"/>
             <w:tcBorders>
               <w:top w:val="nil"/>
             </w:tcBorders>
@@ -11493,7 +11445,7 @@
         </w:tc>
         <w:tc>
           <w:tcPr>
-            <w:tcW w:w="716" w:type="dxa"/>
+            <w:tcW w:w="715" w:type="dxa"/>
             <w:tcBorders>
               <w:top w:val="nil"/>
             </w:tcBorders>
@@ -11653,7 +11605,7 @@
         </w:tc>
         <w:tc>
           <w:tcPr>
-            <w:tcW w:w="3740" w:type="dxa"/>
+            <w:tcW w:w="3741" w:type="dxa"/>
             <w:tcBorders>
               <w:top w:val="nil"/>
             </w:tcBorders>
@@ -11806,7 +11758,7 @@
         </w:tc>
         <w:tc>
           <w:tcPr>
-            <w:tcW w:w="716" w:type="dxa"/>
+            <w:tcW w:w="715" w:type="dxa"/>
             <w:tcBorders>
               <w:top w:val="nil"/>
             </w:tcBorders>
@@ -11966,7 +11918,7 @@
         </w:tc>
         <w:tc>
           <w:tcPr>
-            <w:tcW w:w="3740" w:type="dxa"/>
+            <w:tcW w:w="3741" w:type="dxa"/>
             <w:tcBorders>
               <w:top w:val="nil"/>
             </w:tcBorders>
@@ -12119,7 +12071,7 @@
         </w:tc>
         <w:tc>
           <w:tcPr>
-            <w:tcW w:w="716" w:type="dxa"/>
+            <w:tcW w:w="715" w:type="dxa"/>
             <w:tcBorders>
               <w:top w:val="nil"/>
             </w:tcBorders>
@@ -12279,7 +12231,7 @@
         </w:tc>
         <w:tc>
           <w:tcPr>
-            <w:tcW w:w="3740" w:type="dxa"/>
+            <w:tcW w:w="3741" w:type="dxa"/>
             <w:tcBorders>
               <w:top w:val="nil"/>
             </w:tcBorders>
@@ -12432,7 +12384,7 @@
         </w:tc>
         <w:tc>
           <w:tcPr>
-            <w:tcW w:w="716" w:type="dxa"/>
+            <w:tcW w:w="715" w:type="dxa"/>
             <w:tcBorders>
               <w:top w:val="nil"/>
             </w:tcBorders>
@@ -12485,7 +12437,13 @@
         </w:rPr>
       </w:pPr>
       <w:r>
-        <w:rPr/>
+        <w:rPr>
+          <w:b w:val="false"/>
+          <w:bCs w:val="false"/>
+          <w:sz w:val="24"/>
+          <w:szCs w:val="24"/>
+          <w:lang w:val="zxx" w:eastAsia="zxx" w:bidi="zxx"/>
+        </w:rPr>
       </w:r>
     </w:p>
     <w:p>
@@ -12557,12 +12515,12 @@
       <w:tblGrid>
         <w:gridCol w:w="1505"/>
         <w:gridCol w:w="1645"/>
-        <w:gridCol w:w="720"/>
+        <w:gridCol w:w="721"/>
         <w:gridCol w:w="3061"/>
         <w:gridCol w:w="2430"/>
         <w:gridCol w:w="631"/>
         <w:gridCol w:w="540"/>
-        <w:gridCol w:w="716"/>
+        <w:gridCol w:w="715"/>
       </w:tblGrid>
       <w:tr>
         <w:trPr>
@@ -12644,7 +12602,7 @@
         </w:tc>
         <w:tc>
           <w:tcPr>
-            <w:tcW w:w="720" w:type="dxa"/>
+            <w:tcW w:w="721" w:type="dxa"/>
             <w:tcBorders/>
           </w:tcPr>
           <w:p>
@@ -12755,7 +12713,7 @@
         </w:tc>
         <w:tc>
           <w:tcPr>
-            <w:tcW w:w="1887" w:type="dxa"/>
+            <w:tcW w:w="1886" w:type="dxa"/>
             <w:gridSpan w:val="3"/>
             <w:tcBorders/>
           </w:tcPr>
@@ -12807,8 +12765,8 @@
             </w:tblPr>
             <w:tblGrid>
               <w:gridCol w:w="523"/>
-              <w:gridCol w:w="550"/>
-              <w:gridCol w:w="622"/>
+              <w:gridCol w:w="549"/>
+              <w:gridCol w:w="623"/>
             </w:tblGrid>
             <w:tr>
               <w:trPr>
@@ -12853,7 +12811,7 @@
               </w:tc>
               <w:tc>
                 <w:tcPr>
-                  <w:tcW w:w="550" w:type="dxa"/>
+                  <w:tcW w:w="549" w:type="dxa"/>
                   <w:tcBorders/>
                 </w:tcPr>
                 <w:p>
@@ -12890,7 +12848,7 @@
               </w:tc>
               <w:tc>
                 <w:tcPr>
-                  <w:tcW w:w="622" w:type="dxa"/>
+                  <w:tcW w:w="623" w:type="dxa"/>
                   <w:tcBorders/>
                 </w:tcPr>
                 <w:p>
@@ -13038,7 +12996,7 @@
         </w:tc>
         <w:tc>
           <w:tcPr>
-            <w:tcW w:w="720" w:type="dxa"/>
+            <w:tcW w:w="721" w:type="dxa"/>
             <w:tcBorders/>
           </w:tcPr>
           <w:p>
@@ -13225,7 +13183,7 @@
         </w:tc>
         <w:tc>
           <w:tcPr>
-            <w:tcW w:w="716" w:type="dxa"/>
+            <w:tcW w:w="715" w:type="dxa"/>
             <w:tcBorders/>
           </w:tcPr>
           <w:p>
@@ -13336,25 +13294,13 @@
                 <w:szCs w:val="22"/>
                 <w:lang w:val="zxx" w:eastAsia="zxx" w:bidi="zxx"/>
               </w:rPr>
-              <w:t>BIG</w:t>
-            </w:r>
-            <w:r>
-              <w:rPr>
-                <w:rFonts w:eastAsia="Calibri" w:cs=""/>
-                <w:b w:val="false"/>
-                <w:bCs w:val="false"/>
-                <w:kern w:val="0"/>
-                <w:sz w:val="22"/>
-                <w:szCs w:val="22"/>
-                <w:lang w:val="zxx" w:eastAsia="zxx" w:bidi="zxx"/>
-              </w:rPr>
-              <w:t>INT</w:t>
-            </w:r>
-          </w:p>
-        </w:tc>
-        <w:tc>
-          <w:tcPr>
-            <w:tcW w:w="720" w:type="dxa"/>
+              <w:t>BIGINT</w:t>
+            </w:r>
+          </w:p>
+        </w:tc>
+        <w:tc>
+          <w:tcPr>
+            <w:tcW w:w="721" w:type="dxa"/>
             <w:tcBorders/>
           </w:tcPr>
           <w:p>
@@ -13541,7 +13487,7 @@
         </w:tc>
         <w:tc>
           <w:tcPr>
-            <w:tcW w:w="716" w:type="dxa"/>
+            <w:tcW w:w="715" w:type="dxa"/>
             <w:tcBorders/>
           </w:tcPr>
           <w:p>
@@ -13657,12 +13603,12 @@
       <w:tblGrid>
         <w:gridCol w:w="1505"/>
         <w:gridCol w:w="1645"/>
-        <w:gridCol w:w="720"/>
+        <w:gridCol w:w="721"/>
         <w:gridCol w:w="3061"/>
         <w:gridCol w:w="2430"/>
         <w:gridCol w:w="631"/>
         <w:gridCol w:w="540"/>
-        <w:gridCol w:w="716"/>
+        <w:gridCol w:w="715"/>
       </w:tblGrid>
       <w:tr>
         <w:trPr>
@@ -13744,7 +13690,7 @@
         </w:tc>
         <w:tc>
           <w:tcPr>
-            <w:tcW w:w="720" w:type="dxa"/>
+            <w:tcW w:w="721" w:type="dxa"/>
             <w:tcBorders/>
           </w:tcPr>
           <w:p>
@@ -13855,7 +13801,7 @@
         </w:tc>
         <w:tc>
           <w:tcPr>
-            <w:tcW w:w="1887" w:type="dxa"/>
+            <w:tcW w:w="1886" w:type="dxa"/>
             <w:gridSpan w:val="3"/>
             <w:tcBorders/>
           </w:tcPr>
@@ -13907,8 +13853,8 @@
             </w:tblPr>
             <w:tblGrid>
               <w:gridCol w:w="523"/>
-              <w:gridCol w:w="550"/>
-              <w:gridCol w:w="622"/>
+              <w:gridCol w:w="549"/>
+              <w:gridCol w:w="623"/>
             </w:tblGrid>
             <w:tr>
               <w:trPr>
@@ -13953,7 +13899,7 @@
               </w:tc>
               <w:tc>
                 <w:tcPr>
-                  <w:tcW w:w="550" w:type="dxa"/>
+                  <w:tcW w:w="549" w:type="dxa"/>
                   <w:tcBorders/>
                 </w:tcPr>
                 <w:p>
@@ -13990,7 +13936,7 @@
               </w:tc>
               <w:tc>
                 <w:tcPr>
-                  <w:tcW w:w="622" w:type="dxa"/>
+                  <w:tcW w:w="623" w:type="dxa"/>
                   <w:tcBorders/>
                 </w:tcPr>
                 <w:p>
@@ -14138,7 +14084,7 @@
         </w:tc>
         <w:tc>
           <w:tcPr>
-            <w:tcW w:w="720" w:type="dxa"/>
+            <w:tcW w:w="721" w:type="dxa"/>
             <w:tcBorders/>
           </w:tcPr>
           <w:p>
@@ -14323,7 +14269,7 @@
         </w:tc>
         <w:tc>
           <w:tcPr>
-            <w:tcW w:w="716" w:type="dxa"/>
+            <w:tcW w:w="715" w:type="dxa"/>
             <w:tcBorders/>
           </w:tcPr>
           <w:p>
@@ -14414,33 +14360,35 @@
               <w:spacing w:lineRule="auto" w:line="240" w:before="0" w:after="0"/>
               <w:jc w:val="center"/>
               <w:rPr>
-                <w:rFonts w:ascii="Calibri" w:hAnsi="Calibri" w:eastAsia="Calibri" w:cs=""/>
-                <w:b w:val="false"/>
-                <w:b w:val="false"/>
-                <w:bCs w:val="false"/>
-                <w:kern w:val="0"/>
-                <w:sz w:val="22"/>
-                <w:szCs w:val="22"/>
-                <w:lang w:val="zxx" w:eastAsia="zxx" w:bidi="zxx"/>
-              </w:rPr>
-            </w:pPr>
-            <w:r>
-              <w:rPr>
-                <w:rFonts w:eastAsia="Calibri" w:cs=""/>
-                <w:b w:val="false"/>
-                <w:bCs w:val="false"/>
-                <w:kern w:val="0"/>
-                <w:sz w:val="22"/>
-                <w:szCs w:val="22"/>
-                <w:lang w:val="zxx" w:eastAsia="zxx" w:bidi="zxx"/>
-              </w:rPr>
-              <w:t>INT</w:t>
-            </w:r>
-          </w:p>
-        </w:tc>
-        <w:tc>
-          <w:tcPr>
-            <w:tcW w:w="720" w:type="dxa"/>
+                <w:rFonts w:ascii="Calibri" w:hAnsi="Calibri" w:eastAsia="Calibri" w:cs="" w:asciiTheme="minorHAnsi" w:cstheme="minorBidi" w:eastAsiaTheme="minorHAnsi" w:hAnsiTheme="minorHAnsi"/>
+                <w:b w:val="false"/>
+                <w:b w:val="false"/>
+                <w:bCs w:val="false"/>
+                <w:color w:val="auto"/>
+                <w:kern w:val="0"/>
+                <w:sz w:val="22"/>
+                <w:szCs w:val="22"/>
+                <w:lang w:val="zxx" w:eastAsia="zxx" w:bidi="zxx"/>
+              </w:rPr>
+            </w:pPr>
+            <w:r>
+              <w:rPr>
+                <w:rFonts w:eastAsia="Calibri" w:cs="" w:cstheme="minorBidi" w:eastAsiaTheme="minorHAnsi"/>
+                <w:b w:val="false"/>
+                <w:bCs w:val="false"/>
+                <w:color w:val="auto"/>
+                <w:kern w:val="0"/>
+                <w:sz w:val="22"/>
+                <w:szCs w:val="22"/>
+                <w:lang w:val="zxx" w:eastAsia="zxx" w:bidi="zxx"/>
+              </w:rPr>
+              <w:t>VARCHAR(120)</w:t>
+            </w:r>
+          </w:p>
+        </w:tc>
+        <w:tc>
+          <w:tcPr>
+            <w:tcW w:w="721" w:type="dxa"/>
             <w:tcBorders/>
           </w:tcPr>
           <w:p>
@@ -14624,7 +14572,7 @@
         </w:tc>
         <w:tc>
           <w:tcPr>
-            <w:tcW w:w="716" w:type="dxa"/>
+            <w:tcW w:w="715" w:type="dxa"/>
             <w:tcBorders/>
           </w:tcPr>
           <w:p>
@@ -14747,7 +14695,7 @@
         </w:tc>
         <w:tc>
           <w:tcPr>
-            <w:tcW w:w="720" w:type="dxa"/>
+            <w:tcW w:w="721" w:type="dxa"/>
             <w:tcBorders>
               <w:top w:val="nil"/>
             </w:tcBorders>
@@ -14943,7 +14891,7 @@
         </w:tc>
         <w:tc>
           <w:tcPr>
-            <w:tcW w:w="716" w:type="dxa"/>
+            <w:tcW w:w="715" w:type="dxa"/>
             <w:tcBorders>
               <w:top w:val="nil"/>
             </w:tcBorders>
@@ -15073,12 +15021,12 @@
       <w:tblGrid>
         <w:gridCol w:w="1505"/>
         <w:gridCol w:w="1645"/>
-        <w:gridCol w:w="720"/>
+        <w:gridCol w:w="721"/>
         <w:gridCol w:w="3061"/>
         <w:gridCol w:w="2430"/>
         <w:gridCol w:w="631"/>
         <w:gridCol w:w="540"/>
-        <w:gridCol w:w="716"/>
+        <w:gridCol w:w="715"/>
       </w:tblGrid>
       <w:tr>
         <w:trPr>
@@ -15160,7 +15108,7 @@
         </w:tc>
         <w:tc>
           <w:tcPr>
-            <w:tcW w:w="720" w:type="dxa"/>
+            <w:tcW w:w="721" w:type="dxa"/>
             <w:tcBorders/>
           </w:tcPr>
           <w:p>
@@ -15271,7 +15219,7 @@
         </w:tc>
         <w:tc>
           <w:tcPr>
-            <w:tcW w:w="1887" w:type="dxa"/>
+            <w:tcW w:w="1886" w:type="dxa"/>
             <w:gridSpan w:val="3"/>
             <w:tcBorders/>
           </w:tcPr>
@@ -15323,8 +15271,8 @@
             </w:tblPr>
             <w:tblGrid>
               <w:gridCol w:w="523"/>
-              <w:gridCol w:w="550"/>
-              <w:gridCol w:w="622"/>
+              <w:gridCol w:w="549"/>
+              <w:gridCol w:w="623"/>
             </w:tblGrid>
             <w:tr>
               <w:trPr>
@@ -15369,7 +15317,7 @@
               </w:tc>
               <w:tc>
                 <w:tcPr>
-                  <w:tcW w:w="550" w:type="dxa"/>
+                  <w:tcW w:w="549" w:type="dxa"/>
                   <w:tcBorders/>
                 </w:tcPr>
                 <w:p>
@@ -15406,7 +15354,7 @@
               </w:tc>
               <w:tc>
                 <w:tcPr>
-                  <w:tcW w:w="622" w:type="dxa"/>
+                  <w:tcW w:w="623" w:type="dxa"/>
                   <w:tcBorders/>
                 </w:tcPr>
                 <w:p>
@@ -15548,8 +15496,71 @@
                 <w:szCs w:val="22"/>
                 <w:lang w:val="zxx" w:eastAsia="zxx" w:bidi="zxx"/>
               </w:rPr>
-              <w:t>BIG</w:t>
-            </w:r>
+              <w:t>BIGINT</w:t>
+            </w:r>
+          </w:p>
+        </w:tc>
+        <w:tc>
+          <w:tcPr>
+            <w:tcW w:w="721" w:type="dxa"/>
+            <w:tcBorders/>
+          </w:tcPr>
+          <w:p>
+            <w:pPr>
+              <w:pStyle w:val="Normal"/>
+              <w:widowControl w:val="false"/>
+              <w:suppressAutoHyphens w:val="true"/>
+              <w:spacing w:lineRule="auto" w:line="240" w:before="0" w:after="0"/>
+              <w:jc w:val="center"/>
+              <w:rPr>
+                <w:rFonts w:ascii="Calibri" w:hAnsi="Calibri" w:eastAsia="Calibri" w:cs=""/>
+                <w:b w:val="false"/>
+                <w:b w:val="false"/>
+                <w:bCs w:val="false"/>
+                <w:kern w:val="0"/>
+                <w:sz w:val="22"/>
+                <w:szCs w:val="22"/>
+                <w:lang w:val="zxx" w:eastAsia="zxx" w:bidi="zxx"/>
+              </w:rPr>
+            </w:pPr>
+            <w:r>
+              <w:rPr>
+                <w:rFonts w:eastAsia="Calibri" w:cs=""/>
+                <w:b w:val="false"/>
+                <w:bCs w:val="false"/>
+                <w:kern w:val="0"/>
+                <w:sz w:val="22"/>
+                <w:szCs w:val="22"/>
+                <w:lang w:val="zxx" w:eastAsia="zxx" w:bidi="zxx"/>
+              </w:rPr>
+              <w:t>não</w:t>
+            </w:r>
+          </w:p>
+        </w:tc>
+        <w:tc>
+          <w:tcPr>
+            <w:tcW w:w="3061" w:type="dxa"/>
+            <w:tcBorders/>
+          </w:tcPr>
+          <w:p>
+            <w:pPr>
+              <w:pStyle w:val="Normal"/>
+              <w:widowControl w:val="false"/>
+              <w:suppressAutoHyphens w:val="true"/>
+              <w:spacing w:lineRule="auto" w:line="240" w:before="0" w:after="0"/>
+              <w:jc w:val="center"/>
+              <w:rPr>
+                <w:rFonts w:ascii="Calibri" w:hAnsi="Calibri" w:eastAsia="Calibri" w:cs="" w:asciiTheme="minorHAnsi" w:cstheme="minorBidi" w:eastAsiaTheme="minorHAnsi" w:hAnsiTheme="minorHAnsi"/>
+                <w:b w:val="false"/>
+                <w:b w:val="false"/>
+                <w:bCs w:val="false"/>
+                <w:color w:val="auto"/>
+                <w:kern w:val="0"/>
+                <w:sz w:val="22"/>
+                <w:szCs w:val="22"/>
+                <w:lang w:val="zxx" w:eastAsia="zxx" w:bidi="zxx"/>
+              </w:rPr>
+            </w:pPr>
             <w:r>
               <w:rPr>
                 <w:rFonts w:eastAsia="Calibri" w:cs="" w:cstheme="minorBidi" w:eastAsiaTheme="minorHAnsi"/>
@@ -15561,82 +15572,6 @@
                 <w:szCs w:val="22"/>
                 <w:lang w:val="zxx" w:eastAsia="zxx" w:bidi="zxx"/>
               </w:rPr>
-              <w:t>INT</w:t>
-            </w:r>
-          </w:p>
-        </w:tc>
-        <w:tc>
-          <w:tcPr>
-            <w:tcW w:w="720" w:type="dxa"/>
-            <w:tcBorders/>
-          </w:tcPr>
-          <w:p>
-            <w:pPr>
-              <w:pStyle w:val="Normal"/>
-              <w:widowControl w:val="false"/>
-              <w:suppressAutoHyphens w:val="true"/>
-              <w:spacing w:lineRule="auto" w:line="240" w:before="0" w:after="0"/>
-              <w:jc w:val="center"/>
-              <w:rPr>
-                <w:rFonts w:ascii="Calibri" w:hAnsi="Calibri" w:eastAsia="Calibri" w:cs=""/>
-                <w:b w:val="false"/>
-                <w:b w:val="false"/>
-                <w:bCs w:val="false"/>
-                <w:kern w:val="0"/>
-                <w:sz w:val="22"/>
-                <w:szCs w:val="22"/>
-                <w:lang w:val="zxx" w:eastAsia="zxx" w:bidi="zxx"/>
-              </w:rPr>
-            </w:pPr>
-            <w:r>
-              <w:rPr>
-                <w:rFonts w:eastAsia="Calibri" w:cs=""/>
-                <w:b w:val="false"/>
-                <w:bCs w:val="false"/>
-                <w:kern w:val="0"/>
-                <w:sz w:val="22"/>
-                <w:szCs w:val="22"/>
-                <w:lang w:val="zxx" w:eastAsia="zxx" w:bidi="zxx"/>
-              </w:rPr>
-              <w:t>não</w:t>
-            </w:r>
-          </w:p>
-        </w:tc>
-        <w:tc>
-          <w:tcPr>
-            <w:tcW w:w="3061" w:type="dxa"/>
-            <w:tcBorders/>
-          </w:tcPr>
-          <w:p>
-            <w:pPr>
-              <w:pStyle w:val="Normal"/>
-              <w:widowControl w:val="false"/>
-              <w:suppressAutoHyphens w:val="true"/>
-              <w:spacing w:lineRule="auto" w:line="240" w:before="0" w:after="0"/>
-              <w:jc w:val="center"/>
-              <w:rPr>
-                <w:rFonts w:ascii="Calibri" w:hAnsi="Calibri" w:eastAsia="Calibri" w:cs="" w:asciiTheme="minorHAnsi" w:cstheme="minorBidi" w:eastAsiaTheme="minorHAnsi" w:hAnsiTheme="minorHAnsi"/>
-                <w:b w:val="false"/>
-                <w:b w:val="false"/>
-                <w:bCs w:val="false"/>
-                <w:color w:val="auto"/>
-                <w:kern w:val="0"/>
-                <w:sz w:val="22"/>
-                <w:szCs w:val="22"/>
-                <w:lang w:val="zxx" w:eastAsia="zxx" w:bidi="zxx"/>
-              </w:rPr>
-            </w:pPr>
-            <w:r>
-              <w:rPr>
-                <w:rFonts w:eastAsia="Calibri" w:cs="" w:cstheme="minorBidi" w:eastAsiaTheme="minorHAnsi"/>
-                <w:b w:val="false"/>
-                <w:bCs w:val="false"/>
-                <w:color w:val="auto"/>
-                <w:kern w:val="0"/>
-                <w:sz w:val="22"/>
-                <w:szCs w:val="22"/>
-                <w:lang w:val="zxx" w:eastAsia="zxx" w:bidi="zxx"/>
-              </w:rPr>
               <w:t>ID do Jogador</w:t>
             </w:r>
           </w:p>
@@ -15754,7 +15689,7 @@
         </w:tc>
         <w:tc>
           <w:tcPr>
-            <w:tcW w:w="716" w:type="dxa"/>
+            <w:tcW w:w="715" w:type="dxa"/>
             <w:tcBorders/>
           </w:tcPr>
           <w:p>
@@ -15871,7 +15806,7 @@
         </w:tc>
         <w:tc>
           <w:tcPr>
-            <w:tcW w:w="720" w:type="dxa"/>
+            <w:tcW w:w="721" w:type="dxa"/>
             <w:tcBorders/>
           </w:tcPr>
           <w:p>
@@ -16071,7 +16006,7 @@
         </w:tc>
         <w:tc>
           <w:tcPr>
-            <w:tcW w:w="716" w:type="dxa"/>
+            <w:tcW w:w="715" w:type="dxa"/>
             <w:tcBorders/>
           </w:tcPr>
           <w:p>
@@ -16200,12 +16135,12 @@
       <w:tblGrid>
         <w:gridCol w:w="1505"/>
         <w:gridCol w:w="1645"/>
-        <w:gridCol w:w="720"/>
+        <w:gridCol w:w="721"/>
         <w:gridCol w:w="3061"/>
         <w:gridCol w:w="2430"/>
         <w:gridCol w:w="631"/>
         <w:gridCol w:w="540"/>
-        <w:gridCol w:w="716"/>
+        <w:gridCol w:w="715"/>
       </w:tblGrid>
       <w:tr>
         <w:trPr>
@@ -16287,7 +16222,7 @@
         </w:tc>
         <w:tc>
           <w:tcPr>
-            <w:tcW w:w="720" w:type="dxa"/>
+            <w:tcW w:w="721" w:type="dxa"/>
             <w:tcBorders/>
           </w:tcPr>
           <w:p>
@@ -16398,7 +16333,7 @@
         </w:tc>
         <w:tc>
           <w:tcPr>
-            <w:tcW w:w="1887" w:type="dxa"/>
+            <w:tcW w:w="1886" w:type="dxa"/>
             <w:gridSpan w:val="3"/>
             <w:tcBorders/>
           </w:tcPr>
@@ -16450,8 +16385,8 @@
             </w:tblPr>
             <w:tblGrid>
               <w:gridCol w:w="523"/>
-              <w:gridCol w:w="550"/>
-              <w:gridCol w:w="622"/>
+              <w:gridCol w:w="549"/>
+              <w:gridCol w:w="623"/>
             </w:tblGrid>
             <w:tr>
               <w:trPr>
@@ -16496,7 +16431,7 @@
               </w:tc>
               <w:tc>
                 <w:tcPr>
-                  <w:tcW w:w="550" w:type="dxa"/>
+                  <w:tcW w:w="549" w:type="dxa"/>
                   <w:tcBorders/>
                 </w:tcPr>
                 <w:p>
@@ -16533,7 +16468,7 @@
               </w:tc>
               <w:tc>
                 <w:tcPr>
-                  <w:tcW w:w="622" w:type="dxa"/>
+                  <w:tcW w:w="623" w:type="dxa"/>
                   <w:tcBorders/>
                 </w:tcPr>
                 <w:p>
@@ -16681,7 +16616,7 @@
         </w:tc>
         <w:tc>
           <w:tcPr>
-            <w:tcW w:w="720" w:type="dxa"/>
+            <w:tcW w:w="721" w:type="dxa"/>
             <w:tcBorders/>
           </w:tcPr>
           <w:p>
@@ -16881,7 +16816,7 @@
         </w:tc>
         <w:tc>
           <w:tcPr>
-            <w:tcW w:w="716" w:type="dxa"/>
+            <w:tcW w:w="715" w:type="dxa"/>
             <w:tcBorders/>
           </w:tcPr>
           <w:p>
@@ -16998,7 +16933,7 @@
         </w:tc>
         <w:tc>
           <w:tcPr>
-            <w:tcW w:w="720" w:type="dxa"/>
+            <w:tcW w:w="721" w:type="dxa"/>
             <w:tcBorders/>
           </w:tcPr>
           <w:p>
@@ -17198,7 +17133,7 @@
         </w:tc>
         <w:tc>
           <w:tcPr>
-            <w:tcW w:w="716" w:type="dxa"/>
+            <w:tcW w:w="715" w:type="dxa"/>
             <w:tcBorders/>
           </w:tcPr>
           <w:p>
@@ -17271,7 +17206,11 @@
         </w:rPr>
       </w:pPr>
       <w:r>
-        <w:rPr/>
+        <w:rPr>
+          <w:b w:val="false"/>
+          <w:bCs w:val="false"/>
+          <w:lang w:val="zxx" w:eastAsia="zxx" w:bidi="zxx"/>
+        </w:rPr>
       </w:r>
     </w:p>
     <w:p>
@@ -17287,7 +17226,11 @@
         </w:rPr>
       </w:pPr>
       <w:r>
-        <w:rPr/>
+        <w:rPr>
+          <w:b w:val="false"/>
+          <w:bCs w:val="false"/>
+          <w:lang w:val="zxx" w:eastAsia="zxx" w:bidi="zxx"/>
+        </w:rPr>
       </w:r>
     </w:p>
     <w:p>
@@ -17332,11 +17275,11 @@
         <w:gridCol w:w="1505"/>
         <w:gridCol w:w="925"/>
         <w:gridCol w:w="720"/>
-        <w:gridCol w:w="4230"/>
+        <w:gridCol w:w="4231"/>
         <w:gridCol w:w="1981"/>
         <w:gridCol w:w="631"/>
         <w:gridCol w:w="540"/>
-        <w:gridCol w:w="716"/>
+        <w:gridCol w:w="715"/>
       </w:tblGrid>
       <w:tr>
         <w:trPr>
@@ -17455,7 +17398,7 @@
         </w:tc>
         <w:tc>
           <w:tcPr>
-            <w:tcW w:w="4230" w:type="dxa"/>
+            <w:tcW w:w="4231" w:type="dxa"/>
             <w:tcBorders/>
           </w:tcPr>
           <w:p>
@@ -17529,7 +17472,7 @@
         </w:tc>
         <w:tc>
           <w:tcPr>
-            <w:tcW w:w="1887" w:type="dxa"/>
+            <w:tcW w:w="1886" w:type="dxa"/>
             <w:gridSpan w:val="3"/>
             <w:tcBorders/>
           </w:tcPr>
@@ -17581,8 +17524,8 @@
             </w:tblPr>
             <w:tblGrid>
               <w:gridCol w:w="523"/>
-              <w:gridCol w:w="550"/>
-              <w:gridCol w:w="622"/>
+              <w:gridCol w:w="549"/>
+              <w:gridCol w:w="623"/>
             </w:tblGrid>
             <w:tr>
               <w:trPr>
@@ -17627,7 +17570,7 @@
               </w:tc>
               <w:tc>
                 <w:tcPr>
-                  <w:tcW w:w="550" w:type="dxa"/>
+                  <w:tcW w:w="549" w:type="dxa"/>
                   <w:tcBorders/>
                 </w:tcPr>
                 <w:p>
@@ -17664,7 +17607,7 @@
               </w:tc>
               <w:tc>
                 <w:tcPr>
-                  <w:tcW w:w="622" w:type="dxa"/>
+                  <w:tcW w:w="623" w:type="dxa"/>
                   <w:tcBorders/>
                 </w:tcPr>
                 <w:p>
@@ -17845,7 +17788,7 @@
         </w:tc>
         <w:tc>
           <w:tcPr>
-            <w:tcW w:w="4230" w:type="dxa"/>
+            <w:tcW w:w="4231" w:type="dxa"/>
             <w:tcBorders/>
           </w:tcPr>
           <w:p>
@@ -18004,7 +17947,7 @@
         </w:tc>
         <w:tc>
           <w:tcPr>
-            <w:tcW w:w="716" w:type="dxa"/>
+            <w:tcW w:w="715" w:type="dxa"/>
             <w:tcBorders/>
           </w:tcPr>
           <w:p>
@@ -18156,7 +18099,7 @@
         </w:tc>
         <w:tc>
           <w:tcPr>
-            <w:tcW w:w="4230" w:type="dxa"/>
+            <w:tcW w:w="4231" w:type="dxa"/>
             <w:tcBorders/>
           </w:tcPr>
           <w:p>
@@ -18224,19 +18167,7 @@
                 <w:szCs w:val="22"/>
                 <w:lang w:val="zxx" w:eastAsia="zxx" w:bidi="zxx"/>
               </w:rPr>
-              <w:t xml:space="preserve">Tabela </w:t>
-            </w:r>
-            <w:r>
-              <w:rPr>
-                <w:rFonts w:eastAsia="Calibri" w:cs=""/>
-                <w:b w:val="false"/>
-                <w:bCs w:val="false"/>
-                <w:kern w:val="0"/>
-                <w:sz w:val="22"/>
-                <w:szCs w:val="22"/>
-                <w:lang w:val="zxx" w:eastAsia="zxx" w:bidi="zxx"/>
-              </w:rPr>
-              <w:t>Jogador</w:t>
+              <w:t>Tabela Jogador</w:t>
             </w:r>
           </w:p>
         </w:tc>
@@ -18316,7 +18247,7 @@
         </w:tc>
         <w:tc>
           <w:tcPr>
-            <w:tcW w:w="716" w:type="dxa"/>
+            <w:tcW w:w="715" w:type="dxa"/>
             <w:tcBorders/>
           </w:tcPr>
           <w:p>
@@ -18468,7 +18399,7 @@
         </w:tc>
         <w:tc>
           <w:tcPr>
-            <w:tcW w:w="4230" w:type="dxa"/>
+            <w:tcW w:w="4231" w:type="dxa"/>
             <w:tcBorders/>
           </w:tcPr>
           <w:p>
@@ -18613,7 +18544,7 @@
         </w:tc>
         <w:tc>
           <w:tcPr>
-            <w:tcW w:w="716" w:type="dxa"/>
+            <w:tcW w:w="715" w:type="dxa"/>
             <w:tcBorders/>
           </w:tcPr>
           <w:p>
@@ -18765,7 +18696,7 @@
         </w:tc>
         <w:tc>
           <w:tcPr>
-            <w:tcW w:w="4230" w:type="dxa"/>
+            <w:tcW w:w="4231" w:type="dxa"/>
             <w:tcBorders/>
           </w:tcPr>
           <w:p>
@@ -18910,7 +18841,7 @@
         </w:tc>
         <w:tc>
           <w:tcPr>
-            <w:tcW w:w="716" w:type="dxa"/>
+            <w:tcW w:w="715" w:type="dxa"/>
             <w:tcBorders/>
           </w:tcPr>
           <w:p>
@@ -19011,11 +18942,11 @@
         <w:gridCol w:w="1505"/>
         <w:gridCol w:w="1465"/>
         <w:gridCol w:w="671"/>
-        <w:gridCol w:w="3290"/>
+        <w:gridCol w:w="3291"/>
         <w:gridCol w:w="2430"/>
         <w:gridCol w:w="631"/>
         <w:gridCol w:w="540"/>
-        <w:gridCol w:w="716"/>
+        <w:gridCol w:w="715"/>
       </w:tblGrid>
       <w:tr>
         <w:trPr>
@@ -19134,7 +19065,7 @@
         </w:tc>
         <w:tc>
           <w:tcPr>
-            <w:tcW w:w="3290" w:type="dxa"/>
+            <w:tcW w:w="3291" w:type="dxa"/>
             <w:tcBorders/>
           </w:tcPr>
           <w:p>
@@ -19208,7 +19139,7 @@
         </w:tc>
         <w:tc>
           <w:tcPr>
-            <w:tcW w:w="1887" w:type="dxa"/>
+            <w:tcW w:w="1886" w:type="dxa"/>
             <w:gridSpan w:val="3"/>
             <w:tcBorders/>
           </w:tcPr>
@@ -19260,8 +19191,8 @@
             </w:tblPr>
             <w:tblGrid>
               <w:gridCol w:w="523"/>
-              <w:gridCol w:w="550"/>
-              <w:gridCol w:w="622"/>
+              <w:gridCol w:w="549"/>
+              <w:gridCol w:w="623"/>
             </w:tblGrid>
             <w:tr>
               <w:trPr>
@@ -19306,7 +19237,7 @@
               </w:tc>
               <w:tc>
                 <w:tcPr>
-                  <w:tcW w:w="550" w:type="dxa"/>
+                  <w:tcW w:w="549" w:type="dxa"/>
                   <w:tcBorders/>
                 </w:tcPr>
                 <w:p>
@@ -19343,7 +19274,7 @@
               </w:tc>
               <w:tc>
                 <w:tcPr>
-                  <w:tcW w:w="622" w:type="dxa"/>
+                  <w:tcW w:w="623" w:type="dxa"/>
                   <w:tcBorders/>
                 </w:tcPr>
                 <w:p>
@@ -19524,7 +19455,7 @@
         </w:tc>
         <w:tc>
           <w:tcPr>
-            <w:tcW w:w="3290" w:type="dxa"/>
+            <w:tcW w:w="3291" w:type="dxa"/>
             <w:tcBorders/>
           </w:tcPr>
           <w:p>
@@ -19685,7 +19616,7 @@
         </w:tc>
         <w:tc>
           <w:tcPr>
-            <w:tcW w:w="716" w:type="dxa"/>
+            <w:tcW w:w="715" w:type="dxa"/>
             <w:tcBorders/>
           </w:tcPr>
           <w:p>
@@ -19841,7 +19772,7 @@
         </w:tc>
         <w:tc>
           <w:tcPr>
-            <w:tcW w:w="3290" w:type="dxa"/>
+            <w:tcW w:w="3291" w:type="dxa"/>
             <w:tcBorders/>
           </w:tcPr>
           <w:p>
@@ -20002,7 +19933,7 @@
         </w:tc>
         <w:tc>
           <w:tcPr>
-            <w:tcW w:w="716" w:type="dxa"/>
+            <w:tcW w:w="715" w:type="dxa"/>
             <w:tcBorders/>
           </w:tcPr>
           <w:p>
@@ -20158,7 +20089,7 @@
         </w:tc>
         <w:tc>
           <w:tcPr>
-            <w:tcW w:w="3290" w:type="dxa"/>
+            <w:tcW w:w="3291" w:type="dxa"/>
             <w:tcBorders/>
           </w:tcPr>
           <w:p>
@@ -20319,7 +20250,7 @@
         </w:tc>
         <w:tc>
           <w:tcPr>
-            <w:tcW w:w="716" w:type="dxa"/>
+            <w:tcW w:w="715" w:type="dxa"/>
             <w:tcBorders/>
           </w:tcPr>
           <w:p>
@@ -20400,17 +20331,7 @@
           <w:szCs w:val="24"/>
           <w:lang w:val="zxx" w:eastAsia="zxx" w:bidi="zxx"/>
         </w:rPr>
-        <w:t>Especialização O</w:t>
-      </w:r>
-      <w:r>
-        <w:rPr>
-          <w:b w:val="false"/>
-          <w:bCs w:val="false"/>
-          <w:sz w:val="24"/>
-          <w:szCs w:val="24"/>
-          <w:lang w:val="zxx" w:eastAsia="zxx" w:bidi="zxx"/>
-        </w:rPr>
-        <w:t>gro</w:t>
+        <w:t>Especialização Ogro</w:t>
       </w:r>
     </w:p>
     <w:tbl>
@@ -20432,11 +20353,11 @@
         <w:gridCol w:w="1505"/>
         <w:gridCol w:w="1465"/>
         <w:gridCol w:w="671"/>
-        <w:gridCol w:w="3650"/>
+        <w:gridCol w:w="3651"/>
         <w:gridCol w:w="2070"/>
         <w:gridCol w:w="631"/>
         <w:gridCol w:w="540"/>
-        <w:gridCol w:w="716"/>
+        <w:gridCol w:w="715"/>
       </w:tblGrid>
       <w:tr>
         <w:trPr>
@@ -20555,7 +20476,7 @@
         </w:tc>
         <w:tc>
           <w:tcPr>
-            <w:tcW w:w="3650" w:type="dxa"/>
+            <w:tcW w:w="3651" w:type="dxa"/>
             <w:tcBorders/>
           </w:tcPr>
           <w:p>
@@ -20629,7 +20550,7 @@
         </w:tc>
         <w:tc>
           <w:tcPr>
-            <w:tcW w:w="1887" w:type="dxa"/>
+            <w:tcW w:w="1886" w:type="dxa"/>
             <w:gridSpan w:val="3"/>
             <w:tcBorders/>
           </w:tcPr>
@@ -20681,8 +20602,8 @@
             </w:tblPr>
             <w:tblGrid>
               <w:gridCol w:w="523"/>
-              <w:gridCol w:w="550"/>
-              <w:gridCol w:w="622"/>
+              <w:gridCol w:w="549"/>
+              <w:gridCol w:w="623"/>
             </w:tblGrid>
             <w:tr>
               <w:trPr>
@@ -20727,7 +20648,7 @@
               </w:tc>
               <w:tc>
                 <w:tcPr>
-                  <w:tcW w:w="550" w:type="dxa"/>
+                  <w:tcW w:w="549" w:type="dxa"/>
                   <w:tcBorders/>
                 </w:tcPr>
                 <w:p>
@@ -20764,7 +20685,7 @@
               </w:tc>
               <w:tc>
                 <w:tcPr>
-                  <w:tcW w:w="622" w:type="dxa"/>
+                  <w:tcW w:w="623" w:type="dxa"/>
                   <w:tcBorders/>
                 </w:tcPr>
                 <w:p>
@@ -20945,7 +20866,7 @@
         </w:tc>
         <w:tc>
           <w:tcPr>
-            <w:tcW w:w="3650" w:type="dxa"/>
+            <w:tcW w:w="3651" w:type="dxa"/>
             <w:tcBorders/>
           </w:tcPr>
           <w:p>
@@ -21106,7 +21027,7 @@
         </w:tc>
         <w:tc>
           <w:tcPr>
-            <w:tcW w:w="716" w:type="dxa"/>
+            <w:tcW w:w="715" w:type="dxa"/>
             <w:tcBorders/>
           </w:tcPr>
           <w:p>
@@ -21260,7 +21181,7 @@
         </w:tc>
         <w:tc>
           <w:tcPr>
-            <w:tcW w:w="3650" w:type="dxa"/>
+            <w:tcW w:w="3651" w:type="dxa"/>
             <w:tcBorders/>
           </w:tcPr>
           <w:p>
@@ -21418,7 +21339,7 @@
         </w:tc>
         <w:tc>
           <w:tcPr>
-            <w:tcW w:w="716" w:type="dxa"/>
+            <w:tcW w:w="715" w:type="dxa"/>
             <w:tcBorders/>
           </w:tcPr>
           <w:p>
@@ -21576,7 +21497,7 @@
         </w:tc>
         <w:tc>
           <w:tcPr>
-            <w:tcW w:w="3650" w:type="dxa"/>
+            <w:tcW w:w="3651" w:type="dxa"/>
             <w:tcBorders>
               <w:top w:val="nil"/>
             </w:tcBorders>
@@ -21754,7 +21675,7 @@
         </w:tc>
         <w:tc>
           <w:tcPr>
-            <w:tcW w:w="716" w:type="dxa"/>
+            <w:tcW w:w="715" w:type="dxa"/>
             <w:tcBorders>
               <w:top w:val="nil"/>
             </w:tcBorders>
@@ -21859,11 +21780,11 @@
         <w:gridCol w:w="1505"/>
         <w:gridCol w:w="1465"/>
         <w:gridCol w:w="671"/>
-        <w:gridCol w:w="3290"/>
+        <w:gridCol w:w="3291"/>
         <w:gridCol w:w="2430"/>
         <w:gridCol w:w="631"/>
         <w:gridCol w:w="540"/>
-        <w:gridCol w:w="716"/>
+        <w:gridCol w:w="715"/>
       </w:tblGrid>
       <w:tr>
         <w:trPr>
@@ -21982,7 +21903,7 @@
         </w:tc>
         <w:tc>
           <w:tcPr>
-            <w:tcW w:w="3290" w:type="dxa"/>
+            <w:tcW w:w="3291" w:type="dxa"/>
             <w:tcBorders/>
           </w:tcPr>
           <w:p>
@@ -22056,7 +21977,7 @@
         </w:tc>
         <w:tc>
           <w:tcPr>
-            <w:tcW w:w="1887" w:type="dxa"/>
+            <w:tcW w:w="1886" w:type="dxa"/>
             <w:gridSpan w:val="3"/>
             <w:tcBorders/>
           </w:tcPr>
@@ -22108,8 +22029,8 @@
             </w:tblPr>
             <w:tblGrid>
               <w:gridCol w:w="523"/>
-              <w:gridCol w:w="550"/>
-              <w:gridCol w:w="622"/>
+              <w:gridCol w:w="549"/>
+              <w:gridCol w:w="623"/>
             </w:tblGrid>
             <w:tr>
               <w:trPr>
@@ -22154,7 +22075,7 @@
               </w:tc>
               <w:tc>
                 <w:tcPr>
-                  <w:tcW w:w="550" w:type="dxa"/>
+                  <w:tcW w:w="549" w:type="dxa"/>
                   <w:tcBorders/>
                 </w:tcPr>
                 <w:p>
@@ -22191,7 +22112,7 @@
               </w:tc>
               <w:tc>
                 <w:tcPr>
-                  <w:tcW w:w="622" w:type="dxa"/>
+                  <w:tcW w:w="623" w:type="dxa"/>
                   <w:tcBorders/>
                 </w:tcPr>
                 <w:p>
@@ -22372,7 +22293,7 @@
         </w:tc>
         <w:tc>
           <w:tcPr>
-            <w:tcW w:w="3290" w:type="dxa"/>
+            <w:tcW w:w="3291" w:type="dxa"/>
             <w:tcBorders/>
           </w:tcPr>
           <w:p>
@@ -22533,7 +22454,7 @@
         </w:tc>
         <w:tc>
           <w:tcPr>
-            <w:tcW w:w="716" w:type="dxa"/>
+            <w:tcW w:w="715" w:type="dxa"/>
             <w:tcBorders/>
           </w:tcPr>
           <w:p>
@@ -22609,31 +22530,7 @@
                 <w:szCs w:val="22"/>
                 <w:lang w:val="zxx" w:eastAsia="zxx" w:bidi="zxx"/>
               </w:rPr>
-              <w:t>habilidade</w:t>
-            </w:r>
-            <w:r>
-              <w:rPr>
-                <w:rFonts w:eastAsia="Calibri" w:cs=""/>
-                <w:b w:val="false"/>
-                <w:bCs w:val="false"/>
-                <w:kern w:val="0"/>
-                <w:sz w:val="22"/>
-                <w:szCs w:val="22"/>
-                <w:lang w:val="zxx" w:eastAsia="zxx" w:bidi="zxx"/>
-              </w:rPr>
-              <w:t>_</w:t>
-            </w:r>
-            <w:r>
-              <w:rPr>
-                <w:rFonts w:eastAsia="Calibri" w:cs=""/>
-                <w:b w:val="false"/>
-                <w:bCs w:val="false"/>
-                <w:kern w:val="0"/>
-                <w:sz w:val="22"/>
-                <w:szCs w:val="22"/>
-                <w:lang w:val="zxx" w:eastAsia="zxx" w:bidi="zxx"/>
-              </w:rPr>
-              <w:t>E</w:t>
+              <w:t>habilidade_E</w:t>
             </w:r>
           </w:p>
         </w:tc>
@@ -22713,7 +22610,7 @@
         </w:tc>
         <w:tc>
           <w:tcPr>
-            <w:tcW w:w="3290" w:type="dxa"/>
+            <w:tcW w:w="3291" w:type="dxa"/>
             <w:tcBorders/>
           </w:tcPr>
           <w:p>
@@ -22871,7 +22768,7 @@
         </w:tc>
         <w:tc>
           <w:tcPr>
-            <w:tcW w:w="716" w:type="dxa"/>
+            <w:tcW w:w="715" w:type="dxa"/>
             <w:tcBorders/>
           </w:tcPr>
           <w:p>
@@ -22966,11 +22863,11 @@
         <w:gridCol w:w="1505"/>
         <w:gridCol w:w="1465"/>
         <w:gridCol w:w="671"/>
-        <w:gridCol w:w="3290"/>
+        <w:gridCol w:w="3291"/>
         <w:gridCol w:w="2430"/>
         <w:gridCol w:w="631"/>
         <w:gridCol w:w="540"/>
-        <w:gridCol w:w="716"/>
+        <w:gridCol w:w="715"/>
       </w:tblGrid>
       <w:tr>
         <w:trPr>
@@ -23089,7 +22986,7 @@
         </w:tc>
         <w:tc>
           <w:tcPr>
-            <w:tcW w:w="3290" w:type="dxa"/>
+            <w:tcW w:w="3291" w:type="dxa"/>
             <w:tcBorders/>
           </w:tcPr>
           <w:p>
@@ -23163,7 +23060,7 @@
         </w:tc>
         <w:tc>
           <w:tcPr>
-            <w:tcW w:w="1887" w:type="dxa"/>
+            <w:tcW w:w="1886" w:type="dxa"/>
             <w:gridSpan w:val="3"/>
             <w:tcBorders/>
           </w:tcPr>
@@ -23215,8 +23112,8 @@
             </w:tblPr>
             <w:tblGrid>
               <w:gridCol w:w="523"/>
-              <w:gridCol w:w="550"/>
-              <w:gridCol w:w="622"/>
+              <w:gridCol w:w="549"/>
+              <w:gridCol w:w="623"/>
             </w:tblGrid>
             <w:tr>
               <w:trPr>
@@ -23261,7 +23158,7 @@
               </w:tc>
               <w:tc>
                 <w:tcPr>
-                  <w:tcW w:w="550" w:type="dxa"/>
+                  <w:tcW w:w="549" w:type="dxa"/>
                   <w:tcBorders/>
                 </w:tcPr>
                 <w:p>
@@ -23298,7 +23195,7 @@
               </w:tc>
               <w:tc>
                 <w:tcPr>
-                  <w:tcW w:w="622" w:type="dxa"/>
+                  <w:tcW w:w="623" w:type="dxa"/>
                   <w:tcBorders/>
                 </w:tcPr>
                 <w:p>
@@ -23479,7 +23376,7 @@
         </w:tc>
         <w:tc>
           <w:tcPr>
-            <w:tcW w:w="3290" w:type="dxa"/>
+            <w:tcW w:w="3291" w:type="dxa"/>
             <w:tcBorders/>
           </w:tcPr>
           <w:p>
@@ -23640,7 +23537,7 @@
         </w:tc>
         <w:tc>
           <w:tcPr>
-            <w:tcW w:w="716" w:type="dxa"/>
+            <w:tcW w:w="715" w:type="dxa"/>
             <w:tcBorders/>
           </w:tcPr>
           <w:p>
@@ -23800,7 +23697,7 @@
         </w:tc>
         <w:tc>
           <w:tcPr>
-            <w:tcW w:w="3290" w:type="dxa"/>
+            <w:tcW w:w="3291" w:type="dxa"/>
             <w:tcBorders>
               <w:top w:val="nil"/>
             </w:tcBorders>
@@ -23966,7 +23863,7 @@
         </w:tc>
         <w:tc>
           <w:tcPr>
-            <w:tcW w:w="716" w:type="dxa"/>
+            <w:tcW w:w="715" w:type="dxa"/>
             <w:tcBorders>
               <w:top w:val="nil"/>
             </w:tcBorders>
@@ -24020,8 +23917,11 @@
       </w:pPr>
       <w:r>
         <w:rPr>
+          <w:b w:val="false"/>
+          <w:bCs w:val="false"/>
           <w:sz w:val="24"/>
           <w:szCs w:val="24"/>
+          <w:lang w:val="zxx" w:eastAsia="zxx" w:bidi="zxx"/>
         </w:rPr>
       </w:r>
     </w:p>
@@ -24067,11 +23967,11 @@
         <w:gridCol w:w="1505"/>
         <w:gridCol w:w="1465"/>
         <w:gridCol w:w="671"/>
-        <w:gridCol w:w="3830"/>
+        <w:gridCol w:w="3831"/>
         <w:gridCol w:w="1890"/>
         <w:gridCol w:w="631"/>
         <w:gridCol w:w="540"/>
-        <w:gridCol w:w="716"/>
+        <w:gridCol w:w="715"/>
       </w:tblGrid>
       <w:tr>
         <w:trPr>
@@ -24190,7 +24090,7 @@
         </w:tc>
         <w:tc>
           <w:tcPr>
-            <w:tcW w:w="3830" w:type="dxa"/>
+            <w:tcW w:w="3831" w:type="dxa"/>
             <w:tcBorders/>
           </w:tcPr>
           <w:p>
@@ -24264,7 +24164,7 @@
         </w:tc>
         <w:tc>
           <w:tcPr>
-            <w:tcW w:w="1887" w:type="dxa"/>
+            <w:tcW w:w="1886" w:type="dxa"/>
             <w:gridSpan w:val="3"/>
             <w:tcBorders/>
           </w:tcPr>
@@ -24316,8 +24216,8 @@
             </w:tblPr>
             <w:tblGrid>
               <w:gridCol w:w="523"/>
-              <w:gridCol w:w="550"/>
-              <w:gridCol w:w="622"/>
+              <w:gridCol w:w="549"/>
+              <w:gridCol w:w="623"/>
             </w:tblGrid>
             <w:tr>
               <w:trPr>
@@ -24362,7 +24262,7 @@
               </w:tc>
               <w:tc>
                 <w:tcPr>
-                  <w:tcW w:w="550" w:type="dxa"/>
+                  <w:tcW w:w="549" w:type="dxa"/>
                   <w:tcBorders/>
                 </w:tcPr>
                 <w:p>
@@ -24399,7 +24299,7 @@
               </w:tc>
               <w:tc>
                 <w:tcPr>
-                  <w:tcW w:w="622" w:type="dxa"/>
+                  <w:tcW w:w="623" w:type="dxa"/>
                   <w:tcBorders/>
                 </w:tcPr>
                 <w:p>
@@ -24580,7 +24480,7 @@
         </w:tc>
         <w:tc>
           <w:tcPr>
-            <w:tcW w:w="3830" w:type="dxa"/>
+            <w:tcW w:w="3831" w:type="dxa"/>
             <w:tcBorders/>
           </w:tcPr>
           <w:p>
@@ -24741,7 +24641,7 @@
         </w:tc>
         <w:tc>
           <w:tcPr>
-            <w:tcW w:w="716" w:type="dxa"/>
+            <w:tcW w:w="715" w:type="dxa"/>
             <w:tcBorders/>
           </w:tcPr>
           <w:p>
@@ -24899,7 +24799,7 @@
         </w:tc>
         <w:tc>
           <w:tcPr>
-            <w:tcW w:w="3830" w:type="dxa"/>
+            <w:tcW w:w="3831" w:type="dxa"/>
             <w:tcBorders/>
           </w:tcPr>
           <w:p>
@@ -25060,7 +24960,7 @@
         </w:tc>
         <w:tc>
           <w:tcPr>
-            <w:tcW w:w="716" w:type="dxa"/>
+            <w:tcW w:w="715" w:type="dxa"/>
             <w:tcBorders/>
           </w:tcPr>
           <w:p>
@@ -25131,7 +25031,11 @@
         </w:rPr>
       </w:pPr>
       <w:r>
-        <w:rPr/>
+        <w:rPr>
+          <w:b w:val="false"/>
+          <w:bCs w:val="false"/>
+          <w:lang w:val="zxx" w:eastAsia="zxx" w:bidi="zxx"/>
+        </w:rPr>
       </w:r>
     </w:p>
     <w:p>
@@ -25174,12 +25078,12 @@
       <w:tblGrid>
         <w:gridCol w:w="1710"/>
         <w:gridCol w:w="1531"/>
-        <w:gridCol w:w="720"/>
+        <w:gridCol w:w="721"/>
         <w:gridCol w:w="3509"/>
         <w:gridCol w:w="1891"/>
         <w:gridCol w:w="631"/>
         <w:gridCol w:w="540"/>
-        <w:gridCol w:w="716"/>
+        <w:gridCol w:w="715"/>
       </w:tblGrid>
       <w:tr>
         <w:trPr>
@@ -25261,7 +25165,7 @@
         </w:tc>
         <w:tc>
           <w:tcPr>
-            <w:tcW w:w="720" w:type="dxa"/>
+            <w:tcW w:w="721" w:type="dxa"/>
             <w:tcBorders/>
           </w:tcPr>
           <w:p>
@@ -25372,7 +25276,7 @@
         </w:tc>
         <w:tc>
           <w:tcPr>
-            <w:tcW w:w="1887" w:type="dxa"/>
+            <w:tcW w:w="1886" w:type="dxa"/>
             <w:gridSpan w:val="3"/>
             <w:tcBorders/>
           </w:tcPr>
@@ -25424,8 +25328,8 @@
             </w:tblPr>
             <w:tblGrid>
               <w:gridCol w:w="523"/>
-              <w:gridCol w:w="550"/>
-              <w:gridCol w:w="622"/>
+              <w:gridCol w:w="549"/>
+              <w:gridCol w:w="623"/>
             </w:tblGrid>
             <w:tr>
               <w:trPr>
@@ -25470,7 +25374,7 @@
               </w:tc>
               <w:tc>
                 <w:tcPr>
-                  <w:tcW w:w="550" w:type="dxa"/>
+                  <w:tcW w:w="549" w:type="dxa"/>
                   <w:tcBorders/>
                 </w:tcPr>
                 <w:p>
@@ -25507,7 +25411,7 @@
               </w:tc>
               <w:tc>
                 <w:tcPr>
-                  <w:tcW w:w="622" w:type="dxa"/>
+                  <w:tcW w:w="623" w:type="dxa"/>
                   <w:tcBorders/>
                 </w:tcPr>
                 <w:p>
@@ -25651,7 +25555,7 @@
         </w:tc>
         <w:tc>
           <w:tcPr>
-            <w:tcW w:w="720" w:type="dxa"/>
+            <w:tcW w:w="721" w:type="dxa"/>
             <w:tcBorders/>
           </w:tcPr>
           <w:p>
@@ -25847,7 +25751,7 @@
         </w:tc>
         <w:tc>
           <w:tcPr>
-            <w:tcW w:w="716" w:type="dxa"/>
+            <w:tcW w:w="715" w:type="dxa"/>
             <w:tcBorders/>
           </w:tcPr>
           <w:p>
@@ -25966,7 +25870,7 @@
         </w:tc>
         <w:tc>
           <w:tcPr>
-            <w:tcW w:w="720" w:type="dxa"/>
+            <w:tcW w:w="721" w:type="dxa"/>
             <w:tcBorders/>
           </w:tcPr>
           <w:p>
@@ -26163,7 +26067,7 @@
         </w:tc>
         <w:tc>
           <w:tcPr>
-            <w:tcW w:w="716" w:type="dxa"/>
+            <w:tcW w:w="715" w:type="dxa"/>
             <w:tcBorders/>
           </w:tcPr>
           <w:p>
@@ -26282,7 +26186,7 @@
         </w:tc>
         <w:tc>
           <w:tcPr>
-            <w:tcW w:w="720" w:type="dxa"/>
+            <w:tcW w:w="721" w:type="dxa"/>
             <w:tcBorders/>
           </w:tcPr>
           <w:p>
@@ -26479,7 +26383,7 @@
         </w:tc>
         <w:tc>
           <w:tcPr>
-            <w:tcW w:w="716" w:type="dxa"/>
+            <w:tcW w:w="715" w:type="dxa"/>
             <w:tcBorders/>
           </w:tcPr>
           <w:p>
@@ -26602,7 +26506,7 @@
         </w:tc>
         <w:tc>
           <w:tcPr>
-            <w:tcW w:w="720" w:type="dxa"/>
+            <w:tcW w:w="721" w:type="dxa"/>
             <w:tcBorders>
               <w:top w:val="nil"/>
             </w:tcBorders>
@@ -26794,7 +26698,7 @@
         </w:tc>
         <w:tc>
           <w:tcPr>
-            <w:tcW w:w="716" w:type="dxa"/>
+            <w:tcW w:w="715" w:type="dxa"/>
             <w:tcBorders>
               <w:top w:val="nil"/>
             </w:tcBorders>
@@ -26919,7 +26823,7 @@
         </w:tc>
         <w:tc>
           <w:tcPr>
-            <w:tcW w:w="720" w:type="dxa"/>
+            <w:tcW w:w="721" w:type="dxa"/>
             <w:tcBorders>
               <w:top w:val="nil"/>
             </w:tcBorders>
@@ -26991,31 +26895,7 @@
                 <w:szCs w:val="22"/>
                 <w:lang w:val="zxx" w:eastAsia="zxx" w:bidi="zxx"/>
               </w:rPr>
-              <w:t>Nível da Guilda</w:t>
-            </w:r>
-            <w:r>
-              <w:rPr>
-                <w:rFonts w:eastAsia="Calibri" w:cs=""/>
-                <w:b w:val="false"/>
-                <w:bCs w:val="false"/>
-                <w:kern w:val="0"/>
-                <w:sz w:val="22"/>
-                <w:szCs w:val="22"/>
-                <w:lang w:val="zxx" w:eastAsia="zxx" w:bidi="zxx"/>
-              </w:rPr>
-              <w:t xml:space="preserve">, </w:t>
-            </w:r>
-            <w:r>
-              <w:rPr>
-                <w:rFonts w:eastAsia="Calibri" w:cs=""/>
-                <w:b w:val="false"/>
-                <w:bCs w:val="false"/>
-                <w:kern w:val="0"/>
-                <w:sz w:val="22"/>
-                <w:szCs w:val="22"/>
-                <w:lang w:val="zxx" w:eastAsia="zxx" w:bidi="zxx"/>
-              </w:rPr>
-              <w:t>Máximo 100</w:t>
+              <w:t>Nível da Guilda, Máximo 100</w:t>
             </w:r>
           </w:p>
         </w:tc>
@@ -27135,7 +27015,7 @@
         </w:tc>
         <w:tc>
           <w:tcPr>
-            <w:tcW w:w="716" w:type="dxa"/>
+            <w:tcW w:w="715" w:type="dxa"/>
             <w:tcBorders>
               <w:top w:val="nil"/>
             </w:tcBorders>
@@ -27237,11 +27117,11 @@
         <w:gridCol w:w="1440"/>
         <w:gridCol w:w="1530"/>
         <w:gridCol w:w="671"/>
-        <w:gridCol w:w="3290"/>
+        <w:gridCol w:w="3291"/>
         <w:gridCol w:w="2430"/>
         <w:gridCol w:w="631"/>
         <w:gridCol w:w="540"/>
-        <w:gridCol w:w="716"/>
+        <w:gridCol w:w="715"/>
       </w:tblGrid>
       <w:tr>
         <w:trPr>
@@ -27360,7 +27240,7 @@
         </w:tc>
         <w:tc>
           <w:tcPr>
-            <w:tcW w:w="3290" w:type="dxa"/>
+            <w:tcW w:w="3291" w:type="dxa"/>
             <w:tcBorders/>
           </w:tcPr>
           <w:p>
@@ -27434,7 +27314,7 @@
         </w:tc>
         <w:tc>
           <w:tcPr>
-            <w:tcW w:w="1887" w:type="dxa"/>
+            <w:tcW w:w="1886" w:type="dxa"/>
             <w:gridSpan w:val="3"/>
             <w:tcBorders/>
           </w:tcPr>
@@ -27486,8 +27366,8 @@
             </w:tblPr>
             <w:tblGrid>
               <w:gridCol w:w="523"/>
-              <w:gridCol w:w="550"/>
-              <w:gridCol w:w="622"/>
+              <w:gridCol w:w="549"/>
+              <w:gridCol w:w="623"/>
             </w:tblGrid>
             <w:tr>
               <w:trPr>
@@ -27532,7 +27412,7 @@
               </w:tc>
               <w:tc>
                 <w:tcPr>
-                  <w:tcW w:w="550" w:type="dxa"/>
+                  <w:tcW w:w="549" w:type="dxa"/>
                   <w:tcBorders/>
                 </w:tcPr>
                 <w:p>
@@ -27569,7 +27449,7 @@
               </w:tc>
               <w:tc>
                 <w:tcPr>
-                  <w:tcW w:w="622" w:type="dxa"/>
+                  <w:tcW w:w="623" w:type="dxa"/>
                   <w:tcBorders/>
                 </w:tcPr>
                 <w:p>
@@ -27750,7 +27630,7 @@
         </w:tc>
         <w:tc>
           <w:tcPr>
-            <w:tcW w:w="3290" w:type="dxa"/>
+            <w:tcW w:w="3291" w:type="dxa"/>
             <w:tcBorders/>
           </w:tcPr>
           <w:p>
@@ -27896,7 +27776,7 @@
         </w:tc>
         <w:tc>
           <w:tcPr>
-            <w:tcW w:w="716" w:type="dxa"/>
+            <w:tcW w:w="715" w:type="dxa"/>
             <w:tcBorders/>
           </w:tcPr>
           <w:p>
@@ -28052,7 +27932,7 @@
         </w:tc>
         <w:tc>
           <w:tcPr>
-            <w:tcW w:w="3290" w:type="dxa"/>
+            <w:tcW w:w="3291" w:type="dxa"/>
             <w:tcBorders/>
           </w:tcPr>
           <w:p>
@@ -28200,7 +28080,7 @@
         </w:tc>
         <w:tc>
           <w:tcPr>
-            <w:tcW w:w="716" w:type="dxa"/>
+            <w:tcW w:w="715" w:type="dxa"/>
             <w:tcBorders/>
           </w:tcPr>
           <w:p>
@@ -28356,7 +28236,7 @@
         </w:tc>
         <w:tc>
           <w:tcPr>
-            <w:tcW w:w="3290" w:type="dxa"/>
+            <w:tcW w:w="3291" w:type="dxa"/>
             <w:tcBorders/>
           </w:tcPr>
           <w:p>
@@ -28501,7 +28381,7 @@
         </w:tc>
         <w:tc>
           <w:tcPr>
-            <w:tcW w:w="716" w:type="dxa"/>
+            <w:tcW w:w="715" w:type="dxa"/>
             <w:tcBorders/>
           </w:tcPr>
           <w:p>
@@ -28594,13 +28474,13 @@
       </w:tblPr>
       <w:tblGrid>
         <w:gridCol w:w="1980"/>
-        <w:gridCol w:w="1710"/>
+        <w:gridCol w:w="1711"/>
         <w:gridCol w:w="720"/>
         <w:gridCol w:w="2791"/>
         <w:gridCol w:w="2160"/>
         <w:gridCol w:w="631"/>
         <w:gridCol w:w="540"/>
-        <w:gridCol w:w="716"/>
+        <w:gridCol w:w="715"/>
       </w:tblGrid>
       <w:tr>
         <w:trPr>
@@ -28645,7 +28525,7 @@
         </w:tc>
         <w:tc>
           <w:tcPr>
-            <w:tcW w:w="1710" w:type="dxa"/>
+            <w:tcW w:w="1711" w:type="dxa"/>
             <w:tcBorders/>
           </w:tcPr>
           <w:p>
@@ -28793,7 +28673,7 @@
         </w:tc>
         <w:tc>
           <w:tcPr>
-            <w:tcW w:w="1887" w:type="dxa"/>
+            <w:tcW w:w="1886" w:type="dxa"/>
             <w:gridSpan w:val="3"/>
             <w:tcBorders/>
           </w:tcPr>
@@ -28845,8 +28725,8 @@
             </w:tblPr>
             <w:tblGrid>
               <w:gridCol w:w="523"/>
-              <w:gridCol w:w="550"/>
-              <w:gridCol w:w="622"/>
+              <w:gridCol w:w="549"/>
+              <w:gridCol w:w="623"/>
             </w:tblGrid>
             <w:tr>
               <w:trPr>
@@ -28891,7 +28771,7 @@
               </w:tc>
               <w:tc>
                 <w:tcPr>
-                  <w:tcW w:w="550" w:type="dxa"/>
+                  <w:tcW w:w="549" w:type="dxa"/>
                   <w:tcBorders/>
                 </w:tcPr>
                 <w:p>
@@ -28928,7 +28808,7 @@
               </w:tc>
               <w:tc>
                 <w:tcPr>
-                  <w:tcW w:w="622" w:type="dxa"/>
+                  <w:tcW w:w="623" w:type="dxa"/>
                   <w:tcBorders/>
                 </w:tcPr>
                 <w:p>
@@ -29035,7 +28915,7 @@
         </w:tc>
         <w:tc>
           <w:tcPr>
-            <w:tcW w:w="1710" w:type="dxa"/>
+            <w:tcW w:w="1711" w:type="dxa"/>
             <w:tcBorders/>
           </w:tcPr>
           <w:p>
@@ -29257,7 +29137,7 @@
         </w:tc>
         <w:tc>
           <w:tcPr>
-            <w:tcW w:w="716" w:type="dxa"/>
+            <w:tcW w:w="715" w:type="dxa"/>
             <w:tcBorders/>
           </w:tcPr>
           <w:p>
@@ -29341,7 +29221,7 @@
         </w:tc>
         <w:tc>
           <w:tcPr>
-            <w:tcW w:w="1710" w:type="dxa"/>
+            <w:tcW w:w="1711" w:type="dxa"/>
             <w:tcBorders>
               <w:top w:val="nil"/>
             </w:tcBorders>
@@ -29575,7 +29455,7 @@
         </w:tc>
         <w:tc>
           <w:tcPr>
-            <w:tcW w:w="716" w:type="dxa"/>
+            <w:tcW w:w="715" w:type="dxa"/>
             <w:tcBorders>
               <w:top w:val="nil"/>
             </w:tcBorders>
@@ -29661,7 +29541,7 @@
         </w:tc>
         <w:tc>
           <w:tcPr>
-            <w:tcW w:w="1710" w:type="dxa"/>
+            <w:tcW w:w="1711" w:type="dxa"/>
             <w:tcBorders>
               <w:top w:val="nil"/>
             </w:tcBorders>
@@ -29694,31 +29574,7 @@
                 <w:szCs w:val="22"/>
                 <w:lang w:val="zxx" w:eastAsia="zxx" w:bidi="zxx"/>
               </w:rPr>
-              <w:t>VARCHAR(</w:t>
-            </w:r>
-            <w:r>
-              <w:rPr>
-                <w:rFonts w:eastAsia="Calibri" w:cs=""/>
-                <w:b w:val="false"/>
-                <w:bCs w:val="false"/>
-                <w:kern w:val="0"/>
-                <w:sz w:val="22"/>
-                <w:szCs w:val="22"/>
-                <w:lang w:val="zxx" w:eastAsia="zxx" w:bidi="zxx"/>
-              </w:rPr>
-              <w:t>120</w:t>
-            </w:r>
-            <w:r>
-              <w:rPr>
-                <w:rFonts w:eastAsia="Calibri" w:cs=""/>
-                <w:b w:val="false"/>
-                <w:bCs w:val="false"/>
-                <w:kern w:val="0"/>
-                <w:sz w:val="22"/>
-                <w:szCs w:val="22"/>
-                <w:lang w:val="zxx" w:eastAsia="zxx" w:bidi="zxx"/>
-              </w:rPr>
-              <w:t>)</w:t>
+              <w:t>VARCHAR(120)</w:t>
             </w:r>
           </w:p>
         </w:tc>
@@ -29915,7 +29771,7 @@
         </w:tc>
         <w:tc>
           <w:tcPr>
-            <w:tcW w:w="716" w:type="dxa"/>
+            <w:tcW w:w="715" w:type="dxa"/>
             <w:tcBorders>
               <w:top w:val="nil"/>
             </w:tcBorders>

</xml_diff>